<commit_message>
Upated CaseStudy2_Microservice with working steps
</commit_message>
<xml_diff>
--- a/SPRINGBOOT/MATERIALS/Case Study2_Microservice.docx
+++ b/SPRINGBOOT/MATERIALS/Case Study2_Microservice.docx
@@ -1848,7 +1848,7 @@
     <w:p>
       <w:r>
         <w:pict>
-          <v:rect id="_x0000_i1064" style="width:0;height:1.5pt" o:hralign="center" o:hrstd="t" o:hr="t" fillcolor="#a0a0a0" stroked="f"/>
+          <v:rect id="_x0000_i1025" style="width:0;height:1.5pt" o:hralign="center" o:hrstd="t" o:hr="t" fillcolor="#a0a0a0" stroked="f"/>
         </w:pict>
       </w:r>
     </w:p>
@@ -2527,7 +2527,7 @@
     <w:p>
       <w:r>
         <w:pict>
-          <v:rect id="_x0000_i1065" style="width:0;height:1.5pt" o:hralign="center" o:hrstd="t" o:hr="t" fillcolor="#a0a0a0" stroked="f"/>
+          <v:rect id="_x0000_i1026" style="width:0;height:1.5pt" o:hralign="center" o:hrstd="t" o:hr="t" fillcolor="#a0a0a0" stroked="f"/>
         </w:pict>
       </w:r>
     </w:p>
@@ -2970,7 +2970,7 @@
       <w:r>
         <w:lastRenderedPageBreak/>
         <w:pict>
-          <v:rect id="_x0000_i1066" style="width:0;height:1.5pt" o:hralign="center" o:hrstd="t" o:hr="t" fillcolor="#a0a0a0" stroked="f"/>
+          <v:rect id="_x0000_i1027" style="width:0;height:1.5pt" o:hralign="center" o:hrstd="t" o:hr="t" fillcolor="#a0a0a0" stroked="f"/>
         </w:pict>
       </w:r>
     </w:p>
@@ -3297,52 +3297,186 @@
           <w:b/>
           <w:bCs/>
         </w:rPr>
-        <w:t>Application Properties (application.yml)</w:t>
+        <w:t>Application Properties (applicatio</w:t>
+      </w:r>
+      <w:r>
+        <w:rPr>
+          <w:b/>
+          <w:bCs/>
+        </w:rPr>
+        <w:t>n.properties</w:t>
+      </w:r>
+      <w:r>
+        <w:rPr>
+          <w:b/>
+          <w:bCs/>
+        </w:rPr>
+        <w:t>)</w:t>
       </w:r>
       <w:r>
         <w:t>:</w:t>
       </w:r>
     </w:p>
     <w:p>
-      <w:r>
-        <w:t>yaml</w:t>
-      </w:r>
-    </w:p>
-    <w:p>
-      <w:r>
-        <w:t>Copy code</w:t>
-      </w:r>
-    </w:p>
-    <w:p>
-      <w:r>
-        <w:t>server:</w:t>
-      </w:r>
-    </w:p>
-    <w:p>
-      <w:r>
-        <w:t xml:space="preserve">  port: 8761</w:t>
-      </w:r>
-    </w:p>
-    <w:p/>
-    <w:p>
-      <w:r>
-        <w:t>eureka:</w:t>
-      </w:r>
-    </w:p>
-    <w:p>
-      <w:r>
-        <w:t xml:space="preserve">  client:</w:t>
-      </w:r>
-    </w:p>
-    <w:p>
-      <w:r>
-        <w:t xml:space="preserve">    register-with-eureka: false</w:t>
-      </w:r>
-    </w:p>
-    <w:p>
-      <w:r>
-        <w:t xml:space="preserve">    fetch-registry: false</w:t>
-      </w:r>
+      <w:pPr>
+        <w:pStyle w:val="NormalWeb"/>
+        <w:shd w:val="clear" w:color="auto" w:fill="FFFFFF"/>
+        <w:spacing w:before="0" w:beforeAutospacing="0" w:after="0" w:afterAutospacing="0"/>
+        <w:ind w:left="720"/>
+        <w:rPr>
+          <w:rFonts w:ascii="Consolas" w:hAnsi="Consolas"/>
+          <w:color w:val="000000"/>
+          <w:sz w:val="36"/>
+          <w:szCs w:val="36"/>
+        </w:rPr>
+      </w:pPr>
+      <w:r>
+        <w:rPr>
+          <w:rFonts w:ascii="Consolas" w:hAnsi="Consolas"/>
+          <w:color w:val="000000"/>
+          <w:sz w:val="36"/>
+          <w:szCs w:val="36"/>
+        </w:rPr>
+        <w:t>spring.application.name=</w:t>
+      </w:r>
+      <w:r>
+        <w:rPr>
+          <w:rFonts w:ascii="Consolas" w:hAnsi="Consolas"/>
+          <w:color w:val="2AA198"/>
+          <w:sz w:val="36"/>
+          <w:szCs w:val="36"/>
+        </w:rPr>
+        <w:t>library-server</w:t>
+      </w:r>
+    </w:p>
+    <w:p>
+      <w:pPr>
+        <w:pStyle w:val="NormalWeb"/>
+        <w:shd w:val="clear" w:color="auto" w:fill="FFFFFF"/>
+        <w:spacing w:before="0" w:beforeAutospacing="0" w:after="0" w:afterAutospacing="0"/>
+        <w:ind w:left="720"/>
+        <w:rPr>
+          <w:rFonts w:ascii="Consolas" w:hAnsi="Consolas"/>
+          <w:color w:val="000000"/>
+          <w:sz w:val="36"/>
+          <w:szCs w:val="36"/>
+        </w:rPr>
+      </w:pPr>
+    </w:p>
+    <w:p>
+      <w:pPr>
+        <w:pStyle w:val="NormalWeb"/>
+        <w:shd w:val="clear" w:color="auto" w:fill="FFFFFF"/>
+        <w:spacing w:before="0" w:beforeAutospacing="0" w:after="0" w:afterAutospacing="0"/>
+        <w:ind w:left="720"/>
+        <w:rPr>
+          <w:rFonts w:ascii="Consolas" w:hAnsi="Consolas"/>
+          <w:color w:val="000000"/>
+          <w:sz w:val="36"/>
+          <w:szCs w:val="36"/>
+        </w:rPr>
+      </w:pPr>
+      <w:r>
+        <w:rPr>
+          <w:rFonts w:ascii="Consolas" w:hAnsi="Consolas"/>
+          <w:color w:val="000000"/>
+          <w:sz w:val="36"/>
+          <w:szCs w:val="36"/>
+        </w:rPr>
+        <w:t>server.port=</w:t>
+      </w:r>
+      <w:r>
+        <w:rPr>
+          <w:rFonts w:ascii="Consolas" w:hAnsi="Consolas"/>
+          <w:color w:val="2AA198"/>
+          <w:sz w:val="36"/>
+          <w:szCs w:val="36"/>
+        </w:rPr>
+        <w:t>8761</w:t>
+      </w:r>
+    </w:p>
+    <w:p>
+      <w:pPr>
+        <w:pStyle w:val="NormalWeb"/>
+        <w:shd w:val="clear" w:color="auto" w:fill="FFFFFF"/>
+        <w:spacing w:before="0" w:beforeAutospacing="0" w:after="0" w:afterAutospacing="0"/>
+        <w:ind w:left="720"/>
+        <w:rPr>
+          <w:rFonts w:ascii="Consolas" w:hAnsi="Consolas"/>
+          <w:color w:val="000000"/>
+          <w:sz w:val="36"/>
+          <w:szCs w:val="36"/>
+        </w:rPr>
+      </w:pPr>
+    </w:p>
+    <w:p>
+      <w:pPr>
+        <w:pStyle w:val="NormalWeb"/>
+        <w:shd w:val="clear" w:color="auto" w:fill="FFFFFF"/>
+        <w:spacing w:before="0" w:beforeAutospacing="0" w:after="0" w:afterAutospacing="0"/>
+        <w:ind w:left="720"/>
+        <w:rPr>
+          <w:rFonts w:ascii="Consolas" w:hAnsi="Consolas"/>
+          <w:color w:val="000000"/>
+          <w:sz w:val="36"/>
+          <w:szCs w:val="36"/>
+        </w:rPr>
+      </w:pPr>
+      <w:r>
+        <w:rPr>
+          <w:rFonts w:ascii="Consolas" w:hAnsi="Consolas"/>
+          <w:color w:val="000000"/>
+          <w:sz w:val="36"/>
+          <w:szCs w:val="36"/>
+        </w:rPr>
+        <w:t>eureka.client.register-with-eureka=</w:t>
+      </w:r>
+      <w:r>
+        <w:rPr>
+          <w:rFonts w:ascii="Consolas" w:hAnsi="Consolas"/>
+          <w:color w:val="2AA198"/>
+          <w:sz w:val="36"/>
+          <w:szCs w:val="36"/>
+        </w:rPr>
+        <w:t>false</w:t>
+      </w:r>
+    </w:p>
+    <w:p>
+      <w:pPr>
+        <w:pStyle w:val="NormalWeb"/>
+        <w:shd w:val="clear" w:color="auto" w:fill="FFFFFF"/>
+        <w:spacing w:before="0" w:beforeAutospacing="0" w:after="0" w:afterAutospacing="0"/>
+        <w:ind w:left="720"/>
+        <w:rPr>
+          <w:rFonts w:ascii="Consolas" w:hAnsi="Consolas"/>
+          <w:color w:val="000000"/>
+          <w:sz w:val="36"/>
+          <w:szCs w:val="36"/>
+        </w:rPr>
+      </w:pPr>
+      <w:r>
+        <w:rPr>
+          <w:rFonts w:ascii="Consolas" w:hAnsi="Consolas"/>
+          <w:color w:val="000000"/>
+          <w:sz w:val="36"/>
+          <w:szCs w:val="36"/>
+        </w:rPr>
+        <w:t>eureka.client.fetch-registry=</w:t>
+      </w:r>
+      <w:r>
+        <w:rPr>
+          <w:rFonts w:ascii="Consolas" w:hAnsi="Consolas"/>
+          <w:color w:val="2AA198"/>
+          <w:sz w:val="36"/>
+          <w:szCs w:val="36"/>
+        </w:rPr>
+        <w:t>false</w:t>
+      </w:r>
+    </w:p>
+    <w:p>
+      <w:pPr>
+        <w:ind w:left="360"/>
+      </w:pPr>
     </w:p>
     <w:p>
       <w:pPr>
@@ -3364,22 +3498,25 @@
     </w:p>
     <w:p>
       <w:r>
+        <w:t>java</w:t>
+      </w:r>
+    </w:p>
+    <w:p>
+      <w:r>
+        <w:t>Copy code</w:t>
+      </w:r>
+    </w:p>
+    <w:p>
+      <w:r>
         <w:lastRenderedPageBreak/>
-        <w:t>java</w:t>
-      </w:r>
-    </w:p>
-    <w:p>
-      <w:r>
-        <w:t>Copy code</w:t>
-      </w:r>
-    </w:p>
-    <w:p>
-      <w:r>
         <w:t>@SpringBootApplication</w:t>
       </w:r>
     </w:p>
     <w:p>
       <w:r>
+        <w:rPr>
+          <w:highlight w:val="yellow"/>
+        </w:rPr>
         <w:t>@EnableEurekaServer</w:t>
       </w:r>
     </w:p>
@@ -3410,7 +3547,7 @@
     </w:p>
     <w:p>
       <w:r>
-        <w:t>Now, when you run the Eureka Server, it will be accessible on http://localhost:8761.</w:t>
+        <w:t>Now, when you run the Eureka Server, it will be accessible on http:/:8761.</w:t>
       </w:r>
     </w:p>
     <w:p>
@@ -3430,6 +3567,9 @@
     </w:p>
     <w:p>
       <w:r>
+        <w:rPr>
+          <w:highlight w:val="yellow"/>
+        </w:rPr>
         <w:t>The gateway will route requests to the appropriate microservice.</w:t>
       </w:r>
     </w:p>
@@ -3487,7 +3627,13 @@
     </w:p>
     <w:p>
       <w:r>
-        <w:t xml:space="preserve">        &lt;artifactId&gt;spring-cloud-starter-gateway&lt;/artifactId&gt;</w:t>
+        <w:t xml:space="preserve">        &lt;artifactId&gt;spring-cloud-starter-gateway</w:t>
+      </w:r>
+      <w:r>
+        <w:t>-mvc</w:t>
+      </w:r>
+      <w:r>
+        <w:t>&lt;/artifactId&gt;</w:t>
       </w:r>
     </w:p>
     <w:p>
@@ -3571,17 +3717,17 @@
     </w:p>
     <w:p>
       <w:r>
+        <w:t xml:space="preserve">    gateway:</w:t>
+      </w:r>
+    </w:p>
+    <w:p>
+      <w:r>
+        <w:t xml:space="preserve">      routes:</w:t>
+      </w:r>
+    </w:p>
+    <w:p>
+      <w:r>
         <w:lastRenderedPageBreak/>
-        <w:t xml:space="preserve">    gateway:</w:t>
-      </w:r>
-    </w:p>
-    <w:p>
-      <w:r>
-        <w:t xml:space="preserve">      routes:</w:t>
-      </w:r>
-    </w:p>
-    <w:p>
-      <w:r>
         <w:t xml:space="preserve">        - id: user-service</w:t>
       </w:r>
     </w:p>
@@ -3668,8 +3814,807 @@
     </w:p>
     <w:p>
       <w:r>
-        <w:t xml:space="preserve">      defaultZone: http://localhost:8761/eureka</w:t>
-      </w:r>
+        <w:t xml:space="preserve">      defaultZone: </w:t>
+      </w:r>
+      <w:hyperlink r:id="rId5" w:history="1">
+        <w:r>
+          <w:rPr>
+            <w:rStyle w:val="Hyperlink"/>
+          </w:rPr>
+          <w:t>http://localhost:8761/eureka</w:t>
+        </w:r>
+      </w:hyperlink>
+    </w:p>
+    <w:p>
+      <w:pPr>
+        <w:numPr>
+          <w:ilvl w:val="0"/>
+          <w:numId w:val="19"/>
+        </w:numPr>
+      </w:pPr>
+      <w:r>
+        <w:rPr>
+          <w:b/>
+          <w:bCs/>
+        </w:rPr>
+        <w:t>Application Properties (application.</w:t>
+      </w:r>
+      <w:r>
+        <w:rPr>
+          <w:b/>
+          <w:bCs/>
+        </w:rPr>
+        <w:t>properties</w:t>
+      </w:r>
+      <w:r>
+        <w:rPr>
+          <w:b/>
+          <w:bCs/>
+        </w:rPr>
+        <w:t>)</w:t>
+      </w:r>
+      <w:r>
+        <w:t>:</w:t>
+      </w:r>
+    </w:p>
+    <w:p>
+      <w:pPr>
+        <w:pStyle w:val="NormalWeb"/>
+        <w:shd w:val="clear" w:color="auto" w:fill="FFFFFF"/>
+        <w:spacing w:before="0" w:beforeAutospacing="0" w:after="0" w:afterAutospacing="0"/>
+        <w:ind w:left="720"/>
+        <w:rPr>
+          <w:rFonts w:ascii="Consolas" w:hAnsi="Consolas"/>
+          <w:color w:val="000000"/>
+          <w:sz w:val="36"/>
+          <w:szCs w:val="36"/>
+        </w:rPr>
+      </w:pPr>
+      <w:r>
+        <w:rPr>
+          <w:rFonts w:ascii="Consolas" w:hAnsi="Consolas"/>
+          <w:color w:val="000000"/>
+          <w:sz w:val="36"/>
+          <w:szCs w:val="36"/>
+        </w:rPr>
+        <w:t>spring.application.name=</w:t>
+      </w:r>
+      <w:r>
+        <w:rPr>
+          <w:rFonts w:ascii="Consolas" w:hAnsi="Consolas"/>
+          <w:color w:val="2AA198"/>
+          <w:sz w:val="36"/>
+          <w:szCs w:val="36"/>
+        </w:rPr>
+        <w:t>library-gateway</w:t>
+      </w:r>
+    </w:p>
+    <w:p>
+      <w:pPr>
+        <w:pStyle w:val="NormalWeb"/>
+        <w:shd w:val="clear" w:color="auto" w:fill="FFFFFF"/>
+        <w:spacing w:before="0" w:beforeAutospacing="0" w:after="0" w:afterAutospacing="0"/>
+        <w:ind w:left="720"/>
+        <w:rPr>
+          <w:rFonts w:ascii="Consolas" w:hAnsi="Consolas"/>
+          <w:color w:val="000000"/>
+          <w:sz w:val="36"/>
+          <w:szCs w:val="36"/>
+        </w:rPr>
+      </w:pPr>
+    </w:p>
+    <w:p>
+      <w:pPr>
+        <w:pStyle w:val="NormalWeb"/>
+        <w:shd w:val="clear" w:color="auto" w:fill="FFFFFF"/>
+        <w:spacing w:before="0" w:beforeAutospacing="0" w:after="0" w:afterAutospacing="0"/>
+        <w:ind w:left="720"/>
+        <w:rPr>
+          <w:rFonts w:ascii="Consolas" w:hAnsi="Consolas"/>
+          <w:color w:val="000000"/>
+          <w:sz w:val="36"/>
+          <w:szCs w:val="36"/>
+        </w:rPr>
+      </w:pPr>
+      <w:r>
+        <w:rPr>
+          <w:rFonts w:ascii="Consolas" w:hAnsi="Consolas"/>
+          <w:color w:val="000000"/>
+          <w:sz w:val="36"/>
+          <w:szCs w:val="36"/>
+        </w:rPr>
+        <w:t>spring.cloud.discovery.enabled=</w:t>
+      </w:r>
+      <w:r>
+        <w:rPr>
+          <w:rFonts w:ascii="Consolas" w:hAnsi="Consolas"/>
+          <w:color w:val="2AA198"/>
+          <w:sz w:val="36"/>
+          <w:szCs w:val="36"/>
+        </w:rPr>
+        <w:t>true</w:t>
+      </w:r>
+    </w:p>
+    <w:p>
+      <w:pPr>
+        <w:pStyle w:val="NormalWeb"/>
+        <w:shd w:val="clear" w:color="auto" w:fill="FFFFFF"/>
+        <w:spacing w:before="0" w:beforeAutospacing="0" w:after="0" w:afterAutospacing="0"/>
+        <w:ind w:left="720"/>
+        <w:rPr>
+          <w:rFonts w:ascii="Consolas" w:hAnsi="Consolas"/>
+          <w:color w:val="000000"/>
+          <w:sz w:val="36"/>
+          <w:szCs w:val="36"/>
+        </w:rPr>
+      </w:pPr>
+      <w:r>
+        <w:rPr>
+          <w:rFonts w:ascii="Consolas" w:hAnsi="Consolas"/>
+          <w:color w:val="000000"/>
+          <w:sz w:val="36"/>
+          <w:szCs w:val="36"/>
+        </w:rPr>
+        <w:t>spring.cloud.gateway.</w:t>
+      </w:r>
+      <w:r>
+        <w:rPr>
+          <w:rFonts w:ascii="Consolas" w:hAnsi="Consolas"/>
+          <w:color w:val="000000"/>
+          <w:sz w:val="36"/>
+          <w:szCs w:val="36"/>
+          <w:u w:val="single"/>
+        </w:rPr>
+        <w:t>discovery.locator.lower-case-service-id</w:t>
+      </w:r>
+      <w:r>
+        <w:rPr>
+          <w:rFonts w:ascii="Consolas" w:hAnsi="Consolas"/>
+          <w:color w:val="000000"/>
+          <w:sz w:val="36"/>
+          <w:szCs w:val="36"/>
+        </w:rPr>
+        <w:t>=</w:t>
+      </w:r>
+      <w:r>
+        <w:rPr>
+          <w:rFonts w:ascii="Consolas" w:hAnsi="Consolas"/>
+          <w:color w:val="2AA198"/>
+          <w:sz w:val="36"/>
+          <w:szCs w:val="36"/>
+        </w:rPr>
+        <w:t>true</w:t>
+      </w:r>
+    </w:p>
+    <w:p>
+      <w:pPr>
+        <w:pStyle w:val="NormalWeb"/>
+        <w:shd w:val="clear" w:color="auto" w:fill="FFFFFF"/>
+        <w:spacing w:before="0" w:beforeAutospacing="0" w:after="0" w:afterAutospacing="0"/>
+        <w:ind w:left="720"/>
+        <w:rPr>
+          <w:rFonts w:ascii="Consolas" w:hAnsi="Consolas"/>
+          <w:color w:val="000000"/>
+          <w:sz w:val="36"/>
+          <w:szCs w:val="36"/>
+        </w:rPr>
+      </w:pPr>
+    </w:p>
+    <w:p>
+      <w:pPr>
+        <w:pStyle w:val="NormalWeb"/>
+        <w:shd w:val="clear" w:color="auto" w:fill="FFFFFF"/>
+        <w:spacing w:before="0" w:beforeAutospacing="0" w:after="0" w:afterAutospacing="0"/>
+        <w:ind w:left="720"/>
+        <w:rPr>
+          <w:rFonts w:ascii="Consolas" w:hAnsi="Consolas"/>
+          <w:color w:val="000000"/>
+          <w:sz w:val="36"/>
+          <w:szCs w:val="36"/>
+        </w:rPr>
+      </w:pPr>
+    </w:p>
+    <w:p>
+      <w:pPr>
+        <w:pStyle w:val="NormalWeb"/>
+        <w:shd w:val="clear" w:color="auto" w:fill="FFFFFF"/>
+        <w:spacing w:before="0" w:beforeAutospacing="0" w:after="0" w:afterAutospacing="0"/>
+        <w:ind w:left="720"/>
+        <w:rPr>
+          <w:rFonts w:ascii="Consolas" w:hAnsi="Consolas"/>
+          <w:color w:val="000000"/>
+          <w:sz w:val="36"/>
+          <w:szCs w:val="36"/>
+        </w:rPr>
+      </w:pPr>
+      <w:r>
+        <w:rPr>
+          <w:rFonts w:ascii="Consolas" w:hAnsi="Consolas"/>
+          <w:color w:val="000000"/>
+          <w:sz w:val="36"/>
+          <w:szCs w:val="36"/>
+        </w:rPr>
+        <w:t>spring.cloud.gateway.</w:t>
+      </w:r>
+      <w:r>
+        <w:rPr>
+          <w:rFonts w:ascii="Consolas" w:hAnsi="Consolas"/>
+          <w:color w:val="000000"/>
+          <w:sz w:val="36"/>
+          <w:szCs w:val="36"/>
+          <w:u w:val="single"/>
+        </w:rPr>
+        <w:t>discovery.locator.enabled</w:t>
+      </w:r>
+      <w:r>
+        <w:rPr>
+          <w:rFonts w:ascii="Consolas" w:hAnsi="Consolas"/>
+          <w:color w:val="000000"/>
+          <w:sz w:val="36"/>
+          <w:szCs w:val="36"/>
+        </w:rPr>
+        <w:t xml:space="preserve">= </w:t>
+      </w:r>
+      <w:r>
+        <w:rPr>
+          <w:rFonts w:ascii="Consolas" w:hAnsi="Consolas"/>
+          <w:color w:val="2AA198"/>
+          <w:sz w:val="36"/>
+          <w:szCs w:val="36"/>
+        </w:rPr>
+        <w:t>true</w:t>
+      </w:r>
+    </w:p>
+    <w:p>
+      <w:pPr>
+        <w:pStyle w:val="NormalWeb"/>
+        <w:shd w:val="clear" w:color="auto" w:fill="FFFFFF"/>
+        <w:spacing w:before="0" w:beforeAutospacing="0" w:after="0" w:afterAutospacing="0"/>
+        <w:ind w:left="720"/>
+        <w:rPr>
+          <w:rFonts w:ascii="Consolas" w:hAnsi="Consolas"/>
+          <w:color w:val="000000"/>
+          <w:sz w:val="36"/>
+          <w:szCs w:val="36"/>
+        </w:rPr>
+      </w:pPr>
+      <w:r>
+        <w:rPr>
+          <w:rFonts w:ascii="Consolas" w:hAnsi="Consolas"/>
+          <w:color w:val="000000"/>
+          <w:sz w:val="36"/>
+          <w:szCs w:val="36"/>
+        </w:rPr>
+        <w:t>eureka.instance.hostname=</w:t>
+      </w:r>
+      <w:r>
+        <w:rPr>
+          <w:rFonts w:ascii="Consolas" w:hAnsi="Consolas"/>
+          <w:color w:val="2AA198"/>
+          <w:sz w:val="36"/>
+          <w:szCs w:val="36"/>
+        </w:rPr>
+        <w:t>localhost</w:t>
+      </w:r>
+    </w:p>
+    <w:p>
+      <w:pPr>
+        <w:pStyle w:val="NormalWeb"/>
+        <w:shd w:val="clear" w:color="auto" w:fill="FFFFFF"/>
+        <w:spacing w:before="0" w:beforeAutospacing="0" w:after="0" w:afterAutospacing="0"/>
+        <w:ind w:left="720"/>
+        <w:rPr>
+          <w:rFonts w:ascii="Consolas" w:hAnsi="Consolas"/>
+          <w:color w:val="000000"/>
+          <w:sz w:val="36"/>
+          <w:szCs w:val="36"/>
+        </w:rPr>
+      </w:pPr>
+    </w:p>
+    <w:p>
+      <w:pPr>
+        <w:pStyle w:val="NormalWeb"/>
+        <w:shd w:val="clear" w:color="auto" w:fill="FFFFFF"/>
+        <w:spacing w:before="0" w:beforeAutospacing="0" w:after="0" w:afterAutospacing="0"/>
+        <w:ind w:left="720"/>
+        <w:rPr>
+          <w:rFonts w:ascii="Consolas" w:hAnsi="Consolas"/>
+          <w:color w:val="000000"/>
+          <w:sz w:val="36"/>
+          <w:szCs w:val="36"/>
+        </w:rPr>
+      </w:pPr>
+    </w:p>
+    <w:p>
+      <w:pPr>
+        <w:pStyle w:val="NormalWeb"/>
+        <w:shd w:val="clear" w:color="auto" w:fill="FFFFFF"/>
+        <w:spacing w:before="0" w:beforeAutospacing="0" w:after="0" w:afterAutospacing="0"/>
+        <w:ind w:left="720"/>
+        <w:rPr>
+          <w:rFonts w:ascii="Consolas" w:hAnsi="Consolas"/>
+          <w:color w:val="2AA198"/>
+          <w:sz w:val="36"/>
+          <w:szCs w:val="36"/>
+        </w:rPr>
+      </w:pPr>
+      <w:r>
+        <w:rPr>
+          <w:rFonts w:ascii="Consolas" w:hAnsi="Consolas"/>
+          <w:color w:val="000000"/>
+          <w:sz w:val="36"/>
+          <w:szCs w:val="36"/>
+        </w:rPr>
+        <w:t>server.port=</w:t>
+      </w:r>
+      <w:r>
+        <w:rPr>
+          <w:rFonts w:ascii="Consolas" w:hAnsi="Consolas"/>
+          <w:color w:val="2AA198"/>
+          <w:sz w:val="36"/>
+          <w:szCs w:val="36"/>
+        </w:rPr>
+        <w:t>5556</w:t>
+      </w:r>
+    </w:p>
+    <w:p>
+      <w:pPr>
+        <w:pStyle w:val="NormalWeb"/>
+        <w:shd w:val="clear" w:color="auto" w:fill="FFFFFF"/>
+        <w:spacing w:before="0" w:beforeAutospacing="0" w:after="0" w:afterAutospacing="0"/>
+        <w:ind w:left="720"/>
+        <w:rPr>
+          <w:rFonts w:ascii="Consolas" w:hAnsi="Consolas"/>
+          <w:color w:val="2AA198"/>
+          <w:sz w:val="36"/>
+          <w:szCs w:val="36"/>
+        </w:rPr>
+      </w:pPr>
+    </w:p>
+    <w:p>
+      <w:pPr>
+        <w:pStyle w:val="NormalWeb"/>
+        <w:shd w:val="clear" w:color="auto" w:fill="FFFFFF"/>
+        <w:spacing w:before="0" w:beforeAutospacing="0" w:after="0" w:afterAutospacing="0"/>
+        <w:ind w:left="720"/>
+        <w:rPr>
+          <w:rFonts w:ascii="Consolas" w:hAnsi="Consolas"/>
+          <w:color w:val="000000"/>
+          <w:sz w:val="36"/>
+          <w:szCs w:val="36"/>
+        </w:rPr>
+      </w:pPr>
+      <w:r>
+        <w:rPr>
+          <w:rFonts w:ascii="Consolas" w:hAnsi="Consolas"/>
+          <w:color w:val="2AA198"/>
+          <w:sz w:val="36"/>
+          <w:szCs w:val="36"/>
+        </w:rPr>
+        <w:t>#serv</w:t>
+      </w:r>
+      <w:r>
+        <w:rPr>
+          <w:rFonts w:ascii="Consolas" w:hAnsi="Consolas"/>
+          <w:color w:val="2AA198"/>
+          <w:sz w:val="36"/>
+          <w:szCs w:val="36"/>
+        </w:rPr>
+        <w:t>er url</w:t>
+      </w:r>
+    </w:p>
+    <w:p>
+      <w:pPr>
+        <w:pStyle w:val="NormalWeb"/>
+        <w:shd w:val="clear" w:color="auto" w:fill="FFFFFF"/>
+        <w:spacing w:before="0" w:beforeAutospacing="0" w:after="0" w:afterAutospacing="0"/>
+        <w:ind w:left="720"/>
+        <w:rPr>
+          <w:rFonts w:ascii="Consolas" w:hAnsi="Consolas"/>
+          <w:color w:val="000000"/>
+          <w:sz w:val="36"/>
+          <w:szCs w:val="36"/>
+        </w:rPr>
+      </w:pPr>
+    </w:p>
+    <w:p>
+      <w:pPr>
+        <w:pStyle w:val="NormalWeb"/>
+        <w:shd w:val="clear" w:color="auto" w:fill="FFFFFF"/>
+        <w:spacing w:before="0" w:beforeAutospacing="0" w:after="0" w:afterAutospacing="0"/>
+        <w:ind w:left="720"/>
+        <w:rPr>
+          <w:rFonts w:ascii="Consolas" w:hAnsi="Consolas"/>
+          <w:color w:val="2AA198"/>
+          <w:sz w:val="36"/>
+          <w:szCs w:val="36"/>
+        </w:rPr>
+      </w:pPr>
+      <w:r>
+        <w:rPr>
+          <w:rFonts w:ascii="Consolas" w:hAnsi="Consolas"/>
+          <w:color w:val="000000"/>
+          <w:sz w:val="36"/>
+          <w:szCs w:val="36"/>
+        </w:rPr>
+        <w:t>eureka.client.service-url.defaultZone=</w:t>
+      </w:r>
+      <w:r>
+        <w:rPr>
+          <w:rFonts w:ascii="Consolas" w:hAnsi="Consolas"/>
+          <w:color w:val="2AA198"/>
+          <w:sz w:val="36"/>
+          <w:szCs w:val="36"/>
+        </w:rPr>
+        <w:t>http://${eureka.instance.hostname}:8761/eureka/</w:t>
+      </w:r>
+    </w:p>
+    <w:p>
+      <w:pPr>
+        <w:pStyle w:val="NormalWeb"/>
+        <w:shd w:val="clear" w:color="auto" w:fill="FFFFFF"/>
+        <w:spacing w:before="0" w:beforeAutospacing="0" w:after="0" w:afterAutospacing="0"/>
+        <w:ind w:left="720"/>
+        <w:rPr>
+          <w:rFonts w:ascii="Consolas" w:hAnsi="Consolas"/>
+          <w:color w:val="2AA198"/>
+          <w:sz w:val="36"/>
+          <w:szCs w:val="36"/>
+        </w:rPr>
+      </w:pPr>
+    </w:p>
+    <w:p>
+      <w:pPr>
+        <w:pStyle w:val="NormalWeb"/>
+        <w:shd w:val="clear" w:color="auto" w:fill="FFFFFF"/>
+        <w:spacing w:before="0" w:beforeAutospacing="0" w:after="0" w:afterAutospacing="0"/>
+        <w:ind w:left="720"/>
+        <w:rPr>
+          <w:rFonts w:ascii="Consolas" w:hAnsi="Consolas"/>
+          <w:color w:val="000000"/>
+          <w:sz w:val="36"/>
+          <w:szCs w:val="36"/>
+        </w:rPr>
+      </w:pPr>
+      <w:r>
+        <w:rPr>
+          <w:rFonts w:ascii="Consolas" w:hAnsi="Consolas"/>
+          <w:color w:val="2AA198"/>
+          <w:sz w:val="36"/>
+          <w:szCs w:val="36"/>
+        </w:rPr>
+        <w:t>#defines individual microservices with routes</w:t>
+      </w:r>
+    </w:p>
+    <w:p>
+      <w:pPr>
+        <w:pStyle w:val="NormalWeb"/>
+        <w:shd w:val="clear" w:color="auto" w:fill="FFFFFF"/>
+        <w:spacing w:before="0" w:beforeAutospacing="0" w:after="0" w:afterAutospacing="0"/>
+        <w:ind w:left="720"/>
+        <w:rPr>
+          <w:rFonts w:ascii="Consolas" w:hAnsi="Consolas"/>
+          <w:color w:val="000000"/>
+          <w:sz w:val="36"/>
+          <w:szCs w:val="36"/>
+        </w:rPr>
+      </w:pPr>
+      <w:r>
+        <w:rPr>
+          <w:rFonts w:ascii="Consolas" w:hAnsi="Consolas"/>
+          <w:color w:val="000000"/>
+          <w:sz w:val="36"/>
+          <w:szCs w:val="36"/>
+        </w:rPr>
+        <w:t>spring.cloud.gateway.mvc.routes[0].id=</w:t>
+      </w:r>
+      <w:r>
+        <w:rPr>
+          <w:rFonts w:ascii="Consolas" w:hAnsi="Consolas"/>
+          <w:color w:val="2AA198"/>
+          <w:sz w:val="36"/>
+          <w:szCs w:val="36"/>
+        </w:rPr>
+        <w:t>user-service</w:t>
+      </w:r>
+    </w:p>
+    <w:p>
+      <w:pPr>
+        <w:pStyle w:val="NormalWeb"/>
+        <w:shd w:val="clear" w:color="auto" w:fill="FFFFFF"/>
+        <w:spacing w:before="0" w:beforeAutospacing="0" w:after="0" w:afterAutospacing="0"/>
+        <w:ind w:left="720"/>
+        <w:rPr>
+          <w:rFonts w:ascii="Consolas" w:hAnsi="Consolas"/>
+          <w:color w:val="000000"/>
+          <w:sz w:val="36"/>
+          <w:szCs w:val="36"/>
+        </w:rPr>
+      </w:pPr>
+      <w:r>
+        <w:rPr>
+          <w:rFonts w:ascii="Consolas" w:hAnsi="Consolas"/>
+          <w:color w:val="000000"/>
+          <w:sz w:val="36"/>
+          <w:szCs w:val="36"/>
+        </w:rPr>
+        <w:t>spring.cloud.gateway.mvc.routes[0].uri=</w:t>
+      </w:r>
+      <w:r>
+        <w:rPr>
+          <w:rFonts w:ascii="Consolas" w:hAnsi="Consolas"/>
+          <w:color w:val="2AA198"/>
+          <w:sz w:val="36"/>
+          <w:szCs w:val="36"/>
+        </w:rPr>
+        <w:t>http://localhost:1236/users/</w:t>
+      </w:r>
+    </w:p>
+    <w:p>
+      <w:pPr>
+        <w:pStyle w:val="NormalWeb"/>
+        <w:shd w:val="clear" w:color="auto" w:fill="FFFFFF"/>
+        <w:spacing w:before="0" w:beforeAutospacing="0" w:after="0" w:afterAutospacing="0"/>
+        <w:ind w:left="720"/>
+        <w:rPr>
+          <w:rFonts w:ascii="Consolas" w:hAnsi="Consolas"/>
+          <w:color w:val="000000"/>
+          <w:sz w:val="36"/>
+          <w:szCs w:val="36"/>
+        </w:rPr>
+      </w:pPr>
+      <w:r>
+        <w:rPr>
+          <w:rFonts w:ascii="Consolas" w:hAnsi="Consolas"/>
+          <w:color w:val="000000"/>
+          <w:sz w:val="36"/>
+          <w:szCs w:val="36"/>
+        </w:rPr>
+        <w:t>spring.cloud.gateway.mvc.routes[0].predicates[0]=</w:t>
+      </w:r>
+      <w:r>
+        <w:rPr>
+          <w:rFonts w:ascii="Consolas" w:hAnsi="Consolas"/>
+          <w:color w:val="2AA198"/>
+          <w:sz w:val="36"/>
+          <w:szCs w:val="36"/>
+        </w:rPr>
+        <w:t>Path=/users/**</w:t>
+      </w:r>
+    </w:p>
+    <w:p>
+      <w:pPr>
+        <w:pStyle w:val="NormalWeb"/>
+        <w:shd w:val="clear" w:color="auto" w:fill="FFFFFF"/>
+        <w:spacing w:before="0" w:beforeAutospacing="0" w:after="0" w:afterAutospacing="0"/>
+        <w:ind w:left="720"/>
+        <w:rPr>
+          <w:rFonts w:ascii="Consolas" w:hAnsi="Consolas"/>
+          <w:color w:val="000000"/>
+          <w:sz w:val="36"/>
+          <w:szCs w:val="36"/>
+        </w:rPr>
+      </w:pPr>
+    </w:p>
+    <w:p>
+      <w:pPr>
+        <w:pStyle w:val="NormalWeb"/>
+        <w:shd w:val="clear" w:color="auto" w:fill="FFFFFF"/>
+        <w:spacing w:before="0" w:beforeAutospacing="0" w:after="0" w:afterAutospacing="0"/>
+        <w:ind w:left="720"/>
+        <w:rPr>
+          <w:rFonts w:ascii="Consolas" w:hAnsi="Consolas"/>
+          <w:color w:val="000000"/>
+          <w:sz w:val="36"/>
+          <w:szCs w:val="36"/>
+        </w:rPr>
+      </w:pPr>
+      <w:r>
+        <w:rPr>
+          <w:rFonts w:ascii="Consolas" w:hAnsi="Consolas"/>
+          <w:color w:val="000000"/>
+          <w:sz w:val="36"/>
+          <w:szCs w:val="36"/>
+        </w:rPr>
+        <w:t>spring.cloud.gateway.mvc.routes[1].id=</w:t>
+      </w:r>
+      <w:r>
+        <w:rPr>
+          <w:rFonts w:ascii="Consolas" w:hAnsi="Consolas"/>
+          <w:color w:val="2AA198"/>
+          <w:sz w:val="36"/>
+          <w:szCs w:val="36"/>
+        </w:rPr>
+        <w:t>book-service</w:t>
+      </w:r>
+    </w:p>
+    <w:p>
+      <w:pPr>
+        <w:pStyle w:val="NormalWeb"/>
+        <w:shd w:val="clear" w:color="auto" w:fill="FFFFFF"/>
+        <w:spacing w:before="0" w:beforeAutospacing="0" w:after="0" w:afterAutospacing="0"/>
+        <w:ind w:left="720"/>
+        <w:rPr>
+          <w:rFonts w:ascii="Consolas" w:hAnsi="Consolas"/>
+          <w:color w:val="000000"/>
+          <w:sz w:val="36"/>
+          <w:szCs w:val="36"/>
+        </w:rPr>
+      </w:pPr>
+      <w:r>
+        <w:rPr>
+          <w:rFonts w:ascii="Consolas" w:hAnsi="Consolas"/>
+          <w:color w:val="000000"/>
+          <w:sz w:val="36"/>
+          <w:szCs w:val="36"/>
+        </w:rPr>
+        <w:t>spring.cloud.gateway.mvc.routes[1].uri=</w:t>
+      </w:r>
+      <w:r>
+        <w:rPr>
+          <w:rFonts w:ascii="Consolas" w:hAnsi="Consolas"/>
+          <w:color w:val="2AA198"/>
+          <w:sz w:val="36"/>
+          <w:szCs w:val="36"/>
+        </w:rPr>
+        <w:t>http://localhost:4321/books/</w:t>
+      </w:r>
+    </w:p>
+    <w:p>
+      <w:pPr>
+        <w:pStyle w:val="NormalWeb"/>
+        <w:shd w:val="clear" w:color="auto" w:fill="FFFFFF"/>
+        <w:spacing w:before="0" w:beforeAutospacing="0" w:after="0" w:afterAutospacing="0"/>
+        <w:ind w:left="720"/>
+        <w:rPr>
+          <w:rFonts w:ascii="Consolas" w:hAnsi="Consolas"/>
+          <w:color w:val="000000"/>
+          <w:sz w:val="36"/>
+          <w:szCs w:val="36"/>
+        </w:rPr>
+      </w:pPr>
+      <w:r>
+        <w:rPr>
+          <w:rFonts w:ascii="Consolas" w:hAnsi="Consolas"/>
+          <w:color w:val="000000"/>
+          <w:sz w:val="36"/>
+          <w:szCs w:val="36"/>
+        </w:rPr>
+        <w:t>spring.cloud.gateway.mvc.routes[1].predicates[0]=</w:t>
+      </w:r>
+      <w:r>
+        <w:rPr>
+          <w:rFonts w:ascii="Consolas" w:hAnsi="Consolas"/>
+          <w:color w:val="2AA198"/>
+          <w:sz w:val="36"/>
+          <w:szCs w:val="36"/>
+        </w:rPr>
+        <w:t>Path=/books/**</w:t>
+      </w:r>
+    </w:p>
+    <w:p>
+      <w:pPr>
+        <w:pStyle w:val="NormalWeb"/>
+        <w:shd w:val="clear" w:color="auto" w:fill="FFFFFF"/>
+        <w:spacing w:before="0" w:beforeAutospacing="0" w:after="0" w:afterAutospacing="0"/>
+        <w:ind w:left="720"/>
+        <w:rPr>
+          <w:rFonts w:ascii="Consolas" w:hAnsi="Consolas"/>
+          <w:color w:val="000000"/>
+          <w:sz w:val="36"/>
+          <w:szCs w:val="36"/>
+        </w:rPr>
+      </w:pPr>
+    </w:p>
+    <w:p>
+      <w:pPr>
+        <w:pStyle w:val="NormalWeb"/>
+        <w:shd w:val="clear" w:color="auto" w:fill="FFFFFF"/>
+        <w:spacing w:before="0" w:beforeAutospacing="0" w:after="0" w:afterAutospacing="0"/>
+        <w:ind w:left="720"/>
+        <w:rPr>
+          <w:rFonts w:ascii="Consolas" w:hAnsi="Consolas"/>
+          <w:color w:val="000000"/>
+          <w:sz w:val="36"/>
+          <w:szCs w:val="36"/>
+        </w:rPr>
+      </w:pPr>
+      <w:r>
+        <w:rPr>
+          <w:rFonts w:ascii="Consolas" w:hAnsi="Consolas"/>
+          <w:color w:val="000000"/>
+          <w:sz w:val="36"/>
+          <w:szCs w:val="36"/>
+        </w:rPr>
+        <w:t>spring.cloud.gateway.mvc.routes[2].id=</w:t>
+      </w:r>
+      <w:r>
+        <w:rPr>
+          <w:rFonts w:ascii="Consolas" w:hAnsi="Consolas"/>
+          <w:color w:val="2AA198"/>
+          <w:sz w:val="36"/>
+          <w:szCs w:val="36"/>
+        </w:rPr>
+        <w:t>borrowing-service</w:t>
+      </w:r>
+    </w:p>
+    <w:p>
+      <w:pPr>
+        <w:pStyle w:val="NormalWeb"/>
+        <w:shd w:val="clear" w:color="auto" w:fill="FFFFFF"/>
+        <w:spacing w:before="0" w:beforeAutospacing="0" w:after="0" w:afterAutospacing="0"/>
+        <w:ind w:left="720"/>
+        <w:rPr>
+          <w:rFonts w:ascii="Consolas" w:hAnsi="Consolas"/>
+          <w:color w:val="000000"/>
+          <w:sz w:val="36"/>
+          <w:szCs w:val="36"/>
+        </w:rPr>
+      </w:pPr>
+      <w:r>
+        <w:rPr>
+          <w:rFonts w:ascii="Consolas" w:hAnsi="Consolas"/>
+          <w:color w:val="000000"/>
+          <w:sz w:val="36"/>
+          <w:szCs w:val="36"/>
+        </w:rPr>
+        <w:t>spring.cloud.gateway.mvc.routes[2].uri=</w:t>
+      </w:r>
+      <w:r>
+        <w:rPr>
+          <w:rFonts w:ascii="Consolas" w:hAnsi="Consolas"/>
+          <w:color w:val="2AA198"/>
+          <w:sz w:val="36"/>
+          <w:szCs w:val="36"/>
+        </w:rPr>
+        <w:t>http://localhost:6666/borrowing/</w:t>
+      </w:r>
+    </w:p>
+    <w:p>
+      <w:pPr>
+        <w:pStyle w:val="NormalWeb"/>
+        <w:shd w:val="clear" w:color="auto" w:fill="FFFFFF"/>
+        <w:spacing w:before="0" w:beforeAutospacing="0" w:after="0" w:afterAutospacing="0"/>
+        <w:ind w:left="720"/>
+        <w:rPr>
+          <w:rFonts w:ascii="Consolas" w:hAnsi="Consolas"/>
+          <w:color w:val="000000"/>
+          <w:sz w:val="36"/>
+          <w:szCs w:val="36"/>
+        </w:rPr>
+      </w:pPr>
+      <w:r>
+        <w:rPr>
+          <w:rFonts w:ascii="Consolas" w:hAnsi="Consolas"/>
+          <w:color w:val="000000"/>
+          <w:sz w:val="36"/>
+          <w:szCs w:val="36"/>
+        </w:rPr>
+        <w:t>s</w:t>
+      </w:r>
+      <w:r>
+        <w:rPr>
+          <w:rFonts w:ascii="Consolas" w:hAnsi="Consolas"/>
+          <w:color w:val="000000"/>
+          <w:sz w:val="36"/>
+          <w:szCs w:val="36"/>
+        </w:rPr>
+        <w:t>pring.cloud.gateway.mvc.routes[2].predicates[0]=</w:t>
+      </w:r>
+      <w:r>
+        <w:rPr>
+          <w:rFonts w:ascii="Consolas" w:hAnsi="Consolas"/>
+          <w:color w:val="2AA198"/>
+          <w:sz w:val="36"/>
+          <w:szCs w:val="36"/>
+        </w:rPr>
+        <w:t>Path=/borrowing/**</w:t>
+      </w:r>
+    </w:p>
+    <w:p>
+      <w:pPr>
+        <w:pStyle w:val="ListParagraph"/>
+      </w:pPr>
     </w:p>
     <w:p>
       <w:pPr>
@@ -3706,6 +4651,9 @@
     </w:p>
     <w:p>
       <w:r>
+        <w:rPr>
+          <w:highlight w:val="yellow"/>
+        </w:rPr>
         <w:t>@EnableDiscoveryClient</w:t>
       </w:r>
     </w:p>
@@ -3731,6 +4679,7 @@
     </w:p>
     <w:p>
       <w:r>
+        <w:lastRenderedPageBreak/>
         <w:t>}</w:t>
       </w:r>
     </w:p>
@@ -3778,7 +4727,6 @@
     </w:p>
     <w:p>
       <w:r>
-        <w:lastRenderedPageBreak/>
         <w:t>xml</w:t>
       </w:r>
     </w:p>
@@ -3824,7 +4772,16 @@
     </w:p>
     <w:p>
       <w:r>
-        <w:t xml:space="preserve">        &lt;artifactId&gt;spring-cloud-starter-netflix-eureka-client&lt;/artifactId&gt;</w:t>
+        <w:t xml:space="preserve">        &lt;artifactId&gt;</w:t>
+      </w:r>
+      <w:r>
+        <w:rPr>
+          <w:highlight w:val="yellow"/>
+        </w:rPr>
+        <w:t>spring-cloud-starter-netflix-eureka-client</w:t>
+      </w:r>
+      <w:r>
+        <w:t>&lt;/artifactId&gt;</w:t>
       </w:r>
     </w:p>
     <w:p>
@@ -3909,8 +4866,16 @@
     </w:p>
     <w:p>
       <w:r>
-        <w:t xml:space="preserve">      defaultZone: http://localhost:8761/eureka</w:t>
-      </w:r>
+        <w:t xml:space="preserve">      defaultZone: </w:t>
+      </w:r>
+      <w:hyperlink r:id="rId6" w:history="1">
+        <w:r>
+          <w:rPr>
+            <w:rStyle w:val="Hyperlink"/>
+          </w:rPr>
+          <w:t>http://localhost:8761/eureka</w:t>
+        </w:r>
+      </w:hyperlink>
     </w:p>
     <w:p>
       <w:pPr>
@@ -3924,79 +4889,466 @@
           <w:b/>
           <w:bCs/>
         </w:rPr>
-        <w:t>User Entity and Repository</w:t>
+        <w:t>Application Properties (application.</w:t>
+      </w:r>
+      <w:r>
+        <w:rPr>
+          <w:b/>
+          <w:bCs/>
+        </w:rPr>
+        <w:t>properties</w:t>
+      </w:r>
+      <w:r>
+        <w:rPr>
+          <w:b/>
+          <w:bCs/>
+        </w:rPr>
+        <w:t>)</w:t>
       </w:r>
       <w:r>
         <w:t>:</w:t>
       </w:r>
     </w:p>
     <w:p>
-      <w:r>
-        <w:t>java</w:t>
-      </w:r>
-    </w:p>
-    <w:p>
-      <w:r>
-        <w:t>Copy code</w:t>
-      </w:r>
-    </w:p>
-    <w:p>
-      <w:r>
-        <w:t>@Entity</w:t>
-      </w:r>
-    </w:p>
-    <w:p>
-      <w:r>
-        <w:t>public class User {</w:t>
-      </w:r>
-    </w:p>
-    <w:p>
-      <w:r>
-        <w:t xml:space="preserve">    @Id</w:t>
-      </w:r>
-    </w:p>
-    <w:p>
-      <w:r>
-        <w:t xml:space="preserve">    @GeneratedValue(strategy = GenerationType.IDENTITY)</w:t>
-      </w:r>
-    </w:p>
-    <w:p>
-      <w:r>
-        <w:t xml:space="preserve">    private Long id;</w:t>
-      </w:r>
-    </w:p>
-    <w:p>
-      <w:r>
+      <w:pPr>
+        <w:pStyle w:val="NormalWeb"/>
+        <w:shd w:val="clear" w:color="auto" w:fill="FFFFFF"/>
+        <w:spacing w:before="0" w:beforeAutospacing="0" w:after="0" w:afterAutospacing="0"/>
+        <w:ind w:left="720"/>
+        <w:rPr>
+          <w:rFonts w:ascii="Consolas" w:hAnsi="Consolas"/>
+          <w:color w:val="000000"/>
+          <w:sz w:val="36"/>
+          <w:szCs w:val="36"/>
+        </w:rPr>
+      </w:pPr>
+      <w:r>
+        <w:rPr>
+          <w:rFonts w:ascii="Consolas" w:hAnsi="Consolas"/>
+          <w:color w:val="000000"/>
+          <w:sz w:val="36"/>
+          <w:szCs w:val="36"/>
+        </w:rPr>
+        <w:t>spring.application.name=</w:t>
+      </w:r>
+      <w:r>
+        <w:rPr>
+          <w:rFonts w:ascii="Consolas" w:hAnsi="Consolas"/>
+          <w:color w:val="2AA198"/>
+          <w:sz w:val="36"/>
+          <w:szCs w:val="36"/>
+        </w:rPr>
+        <w:t>user-service</w:t>
+      </w:r>
+    </w:p>
+    <w:p>
+      <w:pPr>
+        <w:pStyle w:val="NormalWeb"/>
+        <w:shd w:val="clear" w:color="auto" w:fill="FFFFFF"/>
+        <w:spacing w:before="0" w:beforeAutospacing="0" w:after="0" w:afterAutospacing="0"/>
+        <w:ind w:left="720"/>
+        <w:rPr>
+          <w:rFonts w:ascii="Consolas" w:hAnsi="Consolas"/>
+          <w:color w:val="000000"/>
+          <w:sz w:val="36"/>
+          <w:szCs w:val="36"/>
+        </w:rPr>
+      </w:pPr>
+      <w:r>
+        <w:rPr>
+          <w:rFonts w:ascii="Consolas" w:hAnsi="Consolas"/>
+          <w:color w:val="000000"/>
+          <w:sz w:val="36"/>
+          <w:szCs w:val="36"/>
+        </w:rPr>
+        <w:t>server.port=</w:t>
+      </w:r>
+      <w:r>
+        <w:rPr>
+          <w:rFonts w:ascii="Consolas" w:hAnsi="Consolas"/>
+          <w:color w:val="2AA198"/>
+          <w:sz w:val="36"/>
+          <w:szCs w:val="36"/>
+        </w:rPr>
+        <w:t>1236</w:t>
+      </w:r>
+    </w:p>
+    <w:p>
+      <w:pPr>
+        <w:pStyle w:val="NormalWeb"/>
+        <w:shd w:val="clear" w:color="auto" w:fill="FFFFFF"/>
+        <w:spacing w:before="0" w:beforeAutospacing="0" w:after="0" w:afterAutospacing="0"/>
+        <w:ind w:left="720"/>
+        <w:rPr>
+          <w:rFonts w:ascii="Consolas" w:hAnsi="Consolas"/>
+          <w:color w:val="000000"/>
+          <w:sz w:val="36"/>
+          <w:szCs w:val="36"/>
+        </w:rPr>
+      </w:pPr>
+    </w:p>
+    <w:p>
+      <w:pPr>
+        <w:pStyle w:val="NormalWeb"/>
+        <w:shd w:val="clear" w:color="auto" w:fill="FFFFFF"/>
+        <w:spacing w:before="0" w:beforeAutospacing="0" w:after="0" w:afterAutospacing="0"/>
+        <w:ind w:left="720"/>
+        <w:rPr>
+          <w:rFonts w:ascii="Consolas" w:hAnsi="Consolas"/>
+          <w:color w:val="000000"/>
+          <w:sz w:val="36"/>
+          <w:szCs w:val="36"/>
+        </w:rPr>
+      </w:pPr>
+      <w:r>
+        <w:rPr>
+          <w:rFonts w:ascii="Consolas" w:hAnsi="Consolas"/>
+          <w:color w:val="000000"/>
+          <w:sz w:val="36"/>
+          <w:szCs w:val="36"/>
+        </w:rPr>
         <w:lastRenderedPageBreak/>
-        <w:t xml:space="preserve">    private String name;</w:t>
-      </w:r>
-    </w:p>
-    <w:p>
-      <w:r>
-        <w:t xml:space="preserve">    private String email;</w:t>
-      </w:r>
-    </w:p>
-    <w:p/>
-    <w:p>
-      <w:r>
-        <w:t xml:space="preserve">    // Getters and Setters</w:t>
-      </w:r>
-    </w:p>
-    <w:p>
-      <w:r>
-        <w:t>}</w:t>
-      </w:r>
-    </w:p>
-    <w:p/>
-    <w:p>
-      <w:r>
-        <w:t>@Repository</w:t>
-      </w:r>
-    </w:p>
-    <w:p>
-      <w:r>
-        <w:t>public interface UserRepository extends JpaRepository&lt;User, Long&gt; { }</w:t>
-      </w:r>
+        <w:t>#database connection properties</w:t>
+      </w:r>
+    </w:p>
+    <w:p>
+      <w:pPr>
+        <w:pStyle w:val="NormalWeb"/>
+        <w:shd w:val="clear" w:color="auto" w:fill="FFFFFF"/>
+        <w:spacing w:before="0" w:beforeAutospacing="0" w:after="0" w:afterAutospacing="0"/>
+        <w:ind w:left="720"/>
+        <w:rPr>
+          <w:rFonts w:ascii="Consolas" w:hAnsi="Consolas"/>
+          <w:color w:val="000000"/>
+          <w:sz w:val="36"/>
+          <w:szCs w:val="36"/>
+        </w:rPr>
+      </w:pPr>
+      <w:r>
+        <w:rPr>
+          <w:rFonts w:ascii="Consolas" w:hAnsi="Consolas"/>
+          <w:color w:val="000000"/>
+          <w:sz w:val="36"/>
+          <w:szCs w:val="36"/>
+        </w:rPr>
+        <w:t>spring.datasource.url=</w:t>
+      </w:r>
+      <w:r>
+        <w:rPr>
+          <w:rFonts w:ascii="Consolas" w:hAnsi="Consolas"/>
+          <w:color w:val="2AA198"/>
+          <w:sz w:val="36"/>
+          <w:szCs w:val="36"/>
+        </w:rPr>
+        <w:t>jdbc:mysql://localhost:3306/library_user_db?createDatabaseIfNotExist=true</w:t>
+      </w:r>
+    </w:p>
+    <w:p>
+      <w:pPr>
+        <w:pStyle w:val="NormalWeb"/>
+        <w:shd w:val="clear" w:color="auto" w:fill="FFFFFF"/>
+        <w:spacing w:before="0" w:beforeAutospacing="0" w:after="0" w:afterAutospacing="0"/>
+        <w:ind w:left="720"/>
+        <w:rPr>
+          <w:rFonts w:ascii="Consolas" w:hAnsi="Consolas"/>
+          <w:color w:val="000000"/>
+          <w:sz w:val="36"/>
+          <w:szCs w:val="36"/>
+        </w:rPr>
+      </w:pPr>
+      <w:r>
+        <w:rPr>
+          <w:rFonts w:ascii="Consolas" w:hAnsi="Consolas"/>
+          <w:color w:val="000000"/>
+          <w:sz w:val="36"/>
+          <w:szCs w:val="36"/>
+        </w:rPr>
+        <w:t>spring.datasource.username=</w:t>
+      </w:r>
+      <w:r>
+        <w:rPr>
+          <w:rFonts w:ascii="Consolas" w:hAnsi="Consolas"/>
+          <w:color w:val="2AA198"/>
+          <w:sz w:val="36"/>
+          <w:szCs w:val="36"/>
+        </w:rPr>
+        <w:t>root</w:t>
+      </w:r>
+    </w:p>
+    <w:p>
+      <w:pPr>
+        <w:pStyle w:val="NormalWeb"/>
+        <w:shd w:val="clear" w:color="auto" w:fill="FFFFFF"/>
+        <w:spacing w:before="0" w:beforeAutospacing="0" w:after="0" w:afterAutospacing="0"/>
+        <w:ind w:left="720"/>
+        <w:rPr>
+          <w:rFonts w:ascii="Consolas" w:hAnsi="Consolas"/>
+          <w:color w:val="000000"/>
+          <w:sz w:val="36"/>
+          <w:szCs w:val="36"/>
+        </w:rPr>
+      </w:pPr>
+      <w:r>
+        <w:rPr>
+          <w:rFonts w:ascii="Consolas" w:hAnsi="Consolas"/>
+          <w:color w:val="000000"/>
+          <w:sz w:val="36"/>
+          <w:szCs w:val="36"/>
+        </w:rPr>
+        <w:t>spring.datasource.password=</w:t>
+      </w:r>
+      <w:r>
+        <w:rPr>
+          <w:rFonts w:ascii="Consolas" w:hAnsi="Consolas"/>
+          <w:color w:val="2AA198"/>
+          <w:sz w:val="36"/>
+          <w:szCs w:val="36"/>
+        </w:rPr>
+        <w:t>root</w:t>
+      </w:r>
+    </w:p>
+    <w:p>
+      <w:pPr>
+        <w:pStyle w:val="NormalWeb"/>
+        <w:shd w:val="clear" w:color="auto" w:fill="FFFFFF"/>
+        <w:spacing w:before="0" w:beforeAutospacing="0" w:after="0" w:afterAutospacing="0"/>
+        <w:ind w:left="720"/>
+        <w:rPr>
+          <w:rFonts w:ascii="Consolas" w:hAnsi="Consolas"/>
+          <w:color w:val="000000"/>
+          <w:sz w:val="36"/>
+          <w:szCs w:val="36"/>
+        </w:rPr>
+      </w:pPr>
+      <w:r>
+        <w:rPr>
+          <w:rFonts w:ascii="Consolas" w:hAnsi="Consolas"/>
+          <w:color w:val="000000"/>
+          <w:sz w:val="36"/>
+          <w:szCs w:val="36"/>
+        </w:rPr>
+        <w:t>spring.jpa.hibernate.ddl-auto=</w:t>
+      </w:r>
+      <w:r>
+        <w:rPr>
+          <w:rFonts w:ascii="Consolas" w:hAnsi="Consolas"/>
+          <w:color w:val="2AA198"/>
+          <w:sz w:val="36"/>
+          <w:szCs w:val="36"/>
+        </w:rPr>
+        <w:t>update</w:t>
+      </w:r>
+    </w:p>
+    <w:p>
+      <w:pPr>
+        <w:pStyle w:val="NormalWeb"/>
+        <w:shd w:val="clear" w:color="auto" w:fill="FFFFFF"/>
+        <w:spacing w:before="0" w:beforeAutospacing="0" w:after="0" w:afterAutospacing="0"/>
+        <w:ind w:left="720"/>
+        <w:rPr>
+          <w:rFonts w:ascii="Consolas" w:hAnsi="Consolas"/>
+          <w:color w:val="000000"/>
+          <w:sz w:val="36"/>
+          <w:szCs w:val="36"/>
+        </w:rPr>
+      </w:pPr>
+      <w:r>
+        <w:rPr>
+          <w:rFonts w:ascii="Consolas" w:hAnsi="Consolas"/>
+          <w:color w:val="000000"/>
+          <w:sz w:val="36"/>
+          <w:szCs w:val="36"/>
+        </w:rPr>
+        <w:t>spring.jpa.show-sql=</w:t>
+      </w:r>
+      <w:r>
+        <w:rPr>
+          <w:rFonts w:ascii="Consolas" w:hAnsi="Consolas"/>
+          <w:color w:val="2AA198"/>
+          <w:sz w:val="36"/>
+          <w:szCs w:val="36"/>
+        </w:rPr>
+        <w:t>true</w:t>
+      </w:r>
+    </w:p>
+    <w:p>
+      <w:pPr>
+        <w:pStyle w:val="NormalWeb"/>
+        <w:shd w:val="clear" w:color="auto" w:fill="FFFFFF"/>
+        <w:spacing w:before="0" w:beforeAutospacing="0" w:after="0" w:afterAutospacing="0"/>
+        <w:ind w:left="720"/>
+        <w:rPr>
+          <w:rFonts w:ascii="Consolas" w:hAnsi="Consolas"/>
+          <w:color w:val="000000"/>
+          <w:sz w:val="36"/>
+          <w:szCs w:val="36"/>
+        </w:rPr>
+      </w:pPr>
+    </w:p>
+    <w:p>
+      <w:pPr>
+        <w:pStyle w:val="NormalWeb"/>
+        <w:shd w:val="clear" w:color="auto" w:fill="FFFFFF"/>
+        <w:spacing w:before="0" w:beforeAutospacing="0" w:after="0" w:afterAutospacing="0"/>
+        <w:ind w:left="720"/>
+        <w:rPr>
+          <w:rFonts w:ascii="Consolas" w:hAnsi="Consolas"/>
+          <w:color w:val="000000"/>
+          <w:sz w:val="36"/>
+          <w:szCs w:val="36"/>
+        </w:rPr>
+      </w:pPr>
+      <w:r>
+        <w:rPr>
+          <w:rFonts w:ascii="Consolas" w:hAnsi="Consolas"/>
+          <w:color w:val="000000"/>
+          <w:sz w:val="36"/>
+          <w:szCs w:val="36"/>
+        </w:rPr>
+        <w:t>#eureka server properties</w:t>
+      </w:r>
+    </w:p>
+    <w:p>
+      <w:pPr>
+        <w:pStyle w:val="NormalWeb"/>
+        <w:shd w:val="clear" w:color="auto" w:fill="FFFFFF"/>
+        <w:spacing w:before="0" w:beforeAutospacing="0" w:after="0" w:afterAutospacing="0"/>
+        <w:ind w:left="720"/>
+        <w:rPr>
+          <w:rFonts w:ascii="Consolas" w:hAnsi="Consolas"/>
+          <w:color w:val="000000"/>
+          <w:sz w:val="36"/>
+          <w:szCs w:val="36"/>
+        </w:rPr>
+      </w:pPr>
+      <w:r>
+        <w:rPr>
+          <w:rFonts w:ascii="Consolas" w:hAnsi="Consolas"/>
+          <w:color w:val="000000"/>
+          <w:sz w:val="36"/>
+          <w:szCs w:val="36"/>
+        </w:rPr>
+        <w:t>eureka.client.register-with-eureka=</w:t>
+      </w:r>
+      <w:r>
+        <w:rPr>
+          <w:rFonts w:ascii="Consolas" w:hAnsi="Consolas"/>
+          <w:color w:val="2AA198"/>
+          <w:sz w:val="36"/>
+          <w:szCs w:val="36"/>
+        </w:rPr>
+        <w:t>true</w:t>
+      </w:r>
+    </w:p>
+    <w:p>
+      <w:pPr>
+        <w:pStyle w:val="NormalWeb"/>
+        <w:shd w:val="clear" w:color="auto" w:fill="FFFFFF"/>
+        <w:spacing w:before="0" w:beforeAutospacing="0" w:after="0" w:afterAutospacing="0"/>
+        <w:ind w:left="720"/>
+        <w:rPr>
+          <w:rFonts w:ascii="Consolas" w:hAnsi="Consolas"/>
+          <w:color w:val="000000"/>
+          <w:sz w:val="36"/>
+          <w:szCs w:val="36"/>
+        </w:rPr>
+      </w:pPr>
+      <w:r>
+        <w:rPr>
+          <w:rFonts w:ascii="Consolas" w:hAnsi="Consolas"/>
+          <w:color w:val="000000"/>
+          <w:sz w:val="36"/>
+          <w:szCs w:val="36"/>
+        </w:rPr>
+        <w:t>eureka.client.fetch-registry=</w:t>
+      </w:r>
+      <w:r>
+        <w:rPr>
+          <w:rFonts w:ascii="Consolas" w:hAnsi="Consolas"/>
+          <w:color w:val="2AA198"/>
+          <w:sz w:val="36"/>
+          <w:szCs w:val="36"/>
+        </w:rPr>
+        <w:t>true</w:t>
+      </w:r>
+    </w:p>
+    <w:p>
+      <w:pPr>
+        <w:pStyle w:val="NormalWeb"/>
+        <w:shd w:val="clear" w:color="auto" w:fill="FFFFFF"/>
+        <w:spacing w:before="0" w:beforeAutospacing="0" w:after="0" w:afterAutospacing="0"/>
+        <w:ind w:left="720"/>
+        <w:rPr>
+          <w:rFonts w:ascii="Consolas" w:hAnsi="Consolas"/>
+          <w:color w:val="000000"/>
+          <w:sz w:val="36"/>
+          <w:szCs w:val="36"/>
+        </w:rPr>
+      </w:pPr>
+      <w:r>
+        <w:rPr>
+          <w:rFonts w:ascii="Consolas" w:hAnsi="Consolas"/>
+          <w:color w:val="000000"/>
+          <w:sz w:val="36"/>
+          <w:szCs w:val="36"/>
+        </w:rPr>
+        <w:t>eureka.client.service-url.defaultZone=</w:t>
+      </w:r>
+      <w:r>
+        <w:rPr>
+          <w:rFonts w:ascii="Consolas" w:hAnsi="Consolas"/>
+          <w:color w:val="2AA198"/>
+          <w:sz w:val="36"/>
+          <w:szCs w:val="36"/>
+        </w:rPr>
+        <w:t>http://localhost:8761/eureka/</w:t>
+      </w:r>
+    </w:p>
+    <w:p>
+      <w:pPr>
+        <w:pStyle w:val="NormalWeb"/>
+        <w:shd w:val="clear" w:color="auto" w:fill="FFFFFF"/>
+        <w:spacing w:before="0" w:beforeAutospacing="0" w:after="0" w:afterAutospacing="0"/>
+        <w:ind w:left="720"/>
+        <w:rPr>
+          <w:rFonts w:ascii="Consolas" w:hAnsi="Consolas"/>
+          <w:color w:val="000000"/>
+          <w:sz w:val="36"/>
+          <w:szCs w:val="36"/>
+        </w:rPr>
+      </w:pPr>
+      <w:r>
+        <w:rPr>
+          <w:rFonts w:ascii="Consolas" w:hAnsi="Consolas"/>
+          <w:color w:val="000000"/>
+          <w:sz w:val="36"/>
+          <w:szCs w:val="36"/>
+        </w:rPr>
+        <w:t>eureka.instance.hostname=</w:t>
+      </w:r>
+      <w:r>
+        <w:rPr>
+          <w:rFonts w:ascii="Consolas" w:hAnsi="Consolas"/>
+          <w:color w:val="2AA198"/>
+          <w:sz w:val="36"/>
+          <w:szCs w:val="36"/>
+        </w:rPr>
+        <w:t>localhost</w:t>
+      </w:r>
+    </w:p>
+    <w:p>
+      <w:pPr>
+        <w:pStyle w:val="NormalWeb"/>
+        <w:shd w:val="clear" w:color="auto" w:fill="FFFFFF"/>
+        <w:spacing w:before="0" w:beforeAutospacing="0" w:after="0" w:afterAutospacing="0"/>
+        <w:ind w:left="720"/>
+        <w:rPr>
+          <w:rFonts w:ascii="Consolas" w:hAnsi="Consolas"/>
+          <w:color w:val="000000"/>
+          <w:sz w:val="36"/>
+          <w:szCs w:val="36"/>
+        </w:rPr>
+      </w:pPr>
     </w:p>
     <w:p>
       <w:pPr>
@@ -4010,7 +5362,14 @@
           <w:b/>
           <w:bCs/>
         </w:rPr>
-        <w:t>User Service and Controller</w:t>
+        <w:t>U</w:t>
+      </w:r>
+      <w:r>
+        <w:rPr>
+          <w:b/>
+          <w:bCs/>
+        </w:rPr>
+        <w:t>ser Entity and Repository</w:t>
       </w:r>
       <w:r>
         <w:t>:</w:t>
@@ -4028,164 +5387,66 @@
     </w:p>
     <w:p>
       <w:r>
-        <w:t>@Service</w:t>
-      </w:r>
-    </w:p>
-    <w:p>
-      <w:r>
-        <w:t>public class UserService {</w:t>
-      </w:r>
-    </w:p>
-    <w:p>
-      <w:r>
-        <w:t xml:space="preserve">    @Autowired</w:t>
-      </w:r>
-    </w:p>
-    <w:p>
-      <w:r>
-        <w:t xml:space="preserve">    private UserRepository userRepository;</w:t>
+        <w:t>@Entity</w:t>
+      </w:r>
+    </w:p>
+    <w:p>
+      <w:r>
+        <w:t>public class User {</w:t>
+      </w:r>
+    </w:p>
+    <w:p>
+      <w:r>
+        <w:t xml:space="preserve">    @Id</w:t>
+      </w:r>
+    </w:p>
+    <w:p>
+      <w:r>
+        <w:t xml:space="preserve">    @GeneratedValue(strategy = GenerationType.IDENTITY)</w:t>
+      </w:r>
+    </w:p>
+    <w:p>
+      <w:r>
+        <w:t xml:space="preserve">    private Long id;</w:t>
+      </w:r>
+    </w:p>
+    <w:p>
+      <w:r>
+        <w:t xml:space="preserve">    private String name;</w:t>
+      </w:r>
+    </w:p>
+    <w:p>
+      <w:r>
+        <w:t xml:space="preserve">    private String email;</w:t>
       </w:r>
     </w:p>
     <w:p/>
     <w:p>
       <w:r>
-        <w:t xml:space="preserve">    public User createUser(User user) {</w:t>
-      </w:r>
-    </w:p>
-    <w:p>
-      <w:r>
-        <w:t xml:space="preserve">        return userRepository.save(user);</w:t>
-      </w:r>
-    </w:p>
-    <w:p>
-      <w:r>
-        <w:t xml:space="preserve">    }</w:t>
+        <w:t xml:space="preserve">    // Getters and Setters</w:t>
+      </w:r>
+    </w:p>
+    <w:p>
+      <w:r>
+        <w:t>}</w:t>
       </w:r>
     </w:p>
     <w:p/>
     <w:p>
       <w:r>
-        <w:t xml:space="preserve">    public List&lt;User&gt; getAllUsers() {</w:t>
-      </w:r>
-    </w:p>
-    <w:p>
-      <w:r>
-        <w:t xml:space="preserve">        return userRepository.findAll();</w:t>
-      </w:r>
-    </w:p>
-    <w:p>
-      <w:r>
-        <w:t xml:space="preserve">    }</w:t>
-      </w:r>
-    </w:p>
-    <w:p>
-      <w:r>
-        <w:t>}</w:t>
-      </w:r>
-    </w:p>
-    <w:p/>
-    <w:p>
-      <w:r>
-        <w:t>@RestController</w:t>
-      </w:r>
-    </w:p>
-    <w:p>
-      <w:r>
-        <w:t>@RequestMapping("/users")</w:t>
-      </w:r>
-    </w:p>
-    <w:p>
-      <w:r>
-        <w:t>public class UserController {</w:t>
-      </w:r>
-    </w:p>
-    <w:p>
-      <w:r>
-        <w:t xml:space="preserve">    @Autowired</w:t>
-      </w:r>
-    </w:p>
-    <w:p>
-      <w:r>
-        <w:t xml:space="preserve">    private UserService userService;</w:t>
-      </w:r>
-    </w:p>
-    <w:p/>
-    <w:p>
-      <w:r>
-        <w:t xml:space="preserve">    @PostMapping</w:t>
-      </w:r>
-    </w:p>
-    <w:p>
-      <w:r>
-        <w:t xml:space="preserve">    public ResponseEntity&lt;User&gt; createUser(@RequestBody User user) {</w:t>
-      </w:r>
-    </w:p>
-    <w:p>
-      <w:r>
-        <w:t xml:space="preserve">        return new ResponseEntity&lt;&gt;(userService.createUser(user), HttpStatus.CREATED);</w:t>
-      </w:r>
-    </w:p>
-    <w:p>
-      <w:r>
-        <w:lastRenderedPageBreak/>
-        <w:t xml:space="preserve">    }</w:t>
-      </w:r>
-    </w:p>
-    <w:p/>
-    <w:p>
-      <w:r>
-        <w:t xml:space="preserve">    @GetMapping</w:t>
-      </w:r>
-    </w:p>
-    <w:p>
-      <w:r>
-        <w:t xml:space="preserve">    public ResponseEntity&lt;List&lt;User&gt;&gt; getAllUsers() {</w:t>
-      </w:r>
-    </w:p>
-    <w:p>
-      <w:r>
-        <w:t xml:space="preserve">        return new ResponseEntity&lt;&gt;(userService.getAllUsers(), HttpStatus.OK);</w:t>
-      </w:r>
-    </w:p>
-    <w:p>
-      <w:r>
-        <w:t xml:space="preserve">    }</w:t>
-      </w:r>
-    </w:p>
-    <w:p>
-      <w:r>
-        <w:t>}</w:t>
-      </w:r>
-    </w:p>
-    <w:p>
-      <w:pPr>
-        <w:rPr>
-          <w:b/>
-          <w:bCs/>
-        </w:rPr>
-      </w:pPr>
-      <w:r>
-        <w:rPr>
-          <w:b/>
-          <w:bCs/>
-        </w:rPr>
-        <w:t>4. Book Service</w:t>
-      </w:r>
-    </w:p>
-    <w:p>
-      <w:r>
-        <w:rPr>
-          <w:b/>
-          <w:bCs/>
-        </w:rPr>
-        <w:t>Setup Book Service</w:t>
+        <w:t>@Repository</w:t>
+      </w:r>
+    </w:p>
+    <w:p>
+      <w:r>
+        <w:t>public interface UserRepository extends JpaRepository&lt;User, Long&gt; { }</w:t>
       </w:r>
     </w:p>
     <w:p>
       <w:pPr>
         <w:numPr>
           <w:ilvl w:val="0"/>
-          <w:numId w:val="14"/>
+          <w:numId w:val="13"/>
         </w:numPr>
       </w:pPr>
       <w:r>
@@ -4193,7 +5454,7 @@
           <w:b/>
           <w:bCs/>
         </w:rPr>
-        <w:t>pom.xml</w:t>
+        <w:t>User Service and Controller</w:t>
       </w:r>
       <w:r>
         <w:t>:</w:t>
@@ -4201,7 +5462,7 @@
     </w:p>
     <w:p>
       <w:r>
-        <w:t>xml</w:t>
+        <w:t>java</w:t>
       </w:r>
     </w:p>
     <w:p>
@@ -4211,59 +5472,140 @@
     </w:p>
     <w:p>
       <w:r>
-        <w:t>&lt;dependencies&gt;</w:t>
-      </w:r>
-    </w:p>
-    <w:p>
-      <w:r>
-        <w:t xml:space="preserve">    &lt;dependency&gt;</w:t>
-      </w:r>
-    </w:p>
-    <w:p>
-      <w:r>
-        <w:t xml:space="preserve">        &lt;groupId&gt;org.springframework.boot&lt;/groupId&gt;</w:t>
-      </w:r>
-    </w:p>
-    <w:p>
-      <w:r>
-        <w:t xml:space="preserve">        &lt;artifactId&gt;spring-boot-starter-web&lt;/artifactId&gt;</w:t>
-      </w:r>
-    </w:p>
-    <w:p>
-      <w:r>
-        <w:t xml:space="preserve">    &lt;/dependency&gt;</w:t>
-      </w:r>
-    </w:p>
-    <w:p>
-      <w:r>
-        <w:t xml:space="preserve">    &lt;dependency&gt;</w:t>
-      </w:r>
-    </w:p>
-    <w:p>
-      <w:r>
-        <w:t xml:space="preserve">        &lt;groupId&gt;org.springframework.cloud&lt;/groupId&gt;</w:t>
-      </w:r>
-    </w:p>
-    <w:p>
-      <w:r>
-        <w:t xml:space="preserve">        &lt;artifactId&gt;spring-cloud-starter-netflix-eureka-client&lt;/artifactId&gt;</w:t>
-      </w:r>
-    </w:p>
-    <w:p>
-      <w:r>
-        <w:t xml:space="preserve">    &lt;/dependency&gt;</w:t>
-      </w:r>
-    </w:p>
-    <w:p>
-      <w:r>
-        <w:t>&lt;/dependencies&gt;</w:t>
+        <w:t>@Service</w:t>
+      </w:r>
+    </w:p>
+    <w:p>
+      <w:r>
+        <w:lastRenderedPageBreak/>
+        <w:t>public class UserService {</w:t>
+      </w:r>
+    </w:p>
+    <w:p>
+      <w:r>
+        <w:t xml:space="preserve">    @Autowired</w:t>
+      </w:r>
+    </w:p>
+    <w:p>
+      <w:r>
+        <w:t xml:space="preserve">    private UserRepository userRepository;</w:t>
+      </w:r>
+    </w:p>
+    <w:p/>
+    <w:p>
+      <w:r>
+        <w:t xml:space="preserve">    public User createUser(User user) {</w:t>
+      </w:r>
+    </w:p>
+    <w:p>
+      <w:r>
+        <w:t xml:space="preserve">        return userRepository.save(user);</w:t>
+      </w:r>
+    </w:p>
+    <w:p>
+      <w:r>
+        <w:t xml:space="preserve">    }</w:t>
+      </w:r>
+    </w:p>
+    <w:p/>
+    <w:p>
+      <w:r>
+        <w:t xml:space="preserve">    public List&lt;User&gt; getAllUsers() {</w:t>
+      </w:r>
+    </w:p>
+    <w:p>
+      <w:r>
+        <w:t xml:space="preserve">        return userRepository.findAll();</w:t>
+      </w:r>
+    </w:p>
+    <w:p>
+      <w:r>
+        <w:t xml:space="preserve">    }</w:t>
+      </w:r>
+    </w:p>
+    <w:p>
+      <w:r>
+        <w:t>}</w:t>
+      </w:r>
+    </w:p>
+    <w:p/>
+    <w:p>
+      <w:r>
+        <w:t>@RestController</w:t>
+      </w:r>
+    </w:p>
+    <w:p>
+      <w:r>
+        <w:t>@RequestMapping("/users")</w:t>
+      </w:r>
+    </w:p>
+    <w:p>
+      <w:r>
+        <w:t>public class UserController {</w:t>
+      </w:r>
+    </w:p>
+    <w:p>
+      <w:r>
+        <w:t xml:space="preserve">    @Autowired</w:t>
+      </w:r>
+    </w:p>
+    <w:p>
+      <w:r>
+        <w:t xml:space="preserve">    private UserService userService;</w:t>
+      </w:r>
+    </w:p>
+    <w:p/>
+    <w:p>
+      <w:r>
+        <w:t xml:space="preserve">    @PostMapping</w:t>
+      </w:r>
+    </w:p>
+    <w:p>
+      <w:r>
+        <w:t xml:space="preserve">    public ResponseEntity&lt;User&gt; createUser(@RequestBody User user) {</w:t>
+      </w:r>
+    </w:p>
+    <w:p>
+      <w:r>
+        <w:t xml:space="preserve">        return new ResponseEntity&lt;&gt;(userService.createUser(user), HttpStatus.CREATED);</w:t>
+      </w:r>
+    </w:p>
+    <w:p>
+      <w:r>
+        <w:t xml:space="preserve">    }</w:t>
+      </w:r>
+    </w:p>
+    <w:p/>
+    <w:p>
+      <w:r>
+        <w:t xml:space="preserve">    @GetMapping</w:t>
+      </w:r>
+    </w:p>
+    <w:p>
+      <w:r>
+        <w:t xml:space="preserve">    public ResponseEntity&lt;List&lt;User&gt;&gt; getAllUsers() {</w:t>
+      </w:r>
+    </w:p>
+    <w:p>
+      <w:r>
+        <w:t xml:space="preserve">        return new ResponseEntity&lt;&gt;(userService.getAllUsers(), HttpStatus.OK);</w:t>
+      </w:r>
+    </w:p>
+    <w:p>
+      <w:r>
+        <w:t xml:space="preserve">    }</w:t>
+      </w:r>
+    </w:p>
+    <w:p>
+      <w:r>
+        <w:t>}</w:t>
       </w:r>
     </w:p>
     <w:p>
       <w:pPr>
         <w:numPr>
           <w:ilvl w:val="0"/>
-          <w:numId w:val="14"/>
+          <w:numId w:val="12"/>
         </w:numPr>
       </w:pPr>
       <w:r>
@@ -4271,7 +5613,7 @@
           <w:b/>
           <w:bCs/>
         </w:rPr>
-        <w:t>Application Properties (application.yml)</w:t>
+        <w:t>Main Application</w:t>
       </w:r>
       <w:r>
         <w:t>:</w:t>
@@ -4279,7 +5621,7 @@
     </w:p>
     <w:p>
       <w:r>
-        <w:t>yaml</w:t>
+        <w:t>java</w:t>
       </w:r>
     </w:p>
     <w:p>
@@ -4289,728 +5631,107 @@
     </w:p>
     <w:p>
       <w:r>
-        <w:t>server:</w:t>
-      </w:r>
-    </w:p>
-    <w:p>
-      <w:r>
-        <w:t xml:space="preserve">  port: 8082</w:t>
+        <w:t>@SpringBootApplication</w:t>
+      </w:r>
+    </w:p>
+    <w:p>
+      <w:r>
+        <w:rPr>
+          <w:highlight w:val="yellow"/>
+        </w:rPr>
+        <w:t>@EnableDiscoveryClient</w:t>
+      </w:r>
+    </w:p>
+    <w:p>
+      <w:r>
+        <w:lastRenderedPageBreak/>
+        <w:t xml:space="preserve">public class </w:t>
+      </w:r>
+      <w:r>
+        <w:t>UserService</w:t>
+      </w:r>
+      <w:r>
+        <w:t>Application {</w:t>
+      </w:r>
+    </w:p>
+    <w:p>
+      <w:r>
+        <w:t xml:space="preserve">    public static void main(String[] args) {</w:t>
+      </w:r>
+    </w:p>
+    <w:p>
+      <w:r>
+        <w:t xml:space="preserve">        SpringApplication.run(</w:t>
+      </w:r>
+      <w:r>
+        <w:t>UserService</w:t>
+      </w:r>
+      <w:r>
+        <w:t>Application.class, args);</w:t>
+      </w:r>
+    </w:p>
+    <w:p>
+      <w:r>
+        <w:t xml:space="preserve">    }</w:t>
+      </w:r>
+    </w:p>
+    <w:p>
+      <w:r>
+        <w:t>}</w:t>
       </w:r>
     </w:p>
     <w:p/>
     <w:p>
-      <w:r>
-        <w:t>spring:</w:t>
-      </w:r>
-    </w:p>
-    <w:p>
-      <w:r>
-        <w:t xml:space="preserve">  application:</w:t>
-      </w:r>
-    </w:p>
-    <w:p>
-      <w:r>
-        <w:t xml:space="preserve">    name: book-service</w:t>
-      </w:r>
-    </w:p>
-    <w:p/>
-    <w:p>
-      <w:r>
-        <w:t>eureka:</w:t>
-      </w:r>
-    </w:p>
-    <w:p>
-      <w:r>
-        <w:t xml:space="preserve">  client:</w:t>
-      </w:r>
-    </w:p>
-    <w:p>
-      <w:r>
-        <w:lastRenderedPageBreak/>
-        <w:t xml:space="preserve">    service-url:</w:t>
-      </w:r>
-    </w:p>
-    <w:p>
-      <w:r>
-        <w:t xml:space="preserve">      defaultZone: http://localhost:8761/eureka</w:t>
-      </w:r>
-    </w:p>
-    <w:p>
-      <w:pPr>
+      <w:pPr>
+        <w:pStyle w:val="ListParagraph"/>
         <w:numPr>
           <w:ilvl w:val="0"/>
-          <w:numId w:val="14"/>
+          <w:numId w:val="7"/>
         </w:numPr>
-      </w:pPr>
-      <w:r>
-        <w:rPr>
-          <w:b/>
-          <w:bCs/>
-        </w:rPr>
-        <w:t>Book Entity and Repository</w:t>
-      </w:r>
-      <w:r>
-        <w:t>:</w:t>
-      </w:r>
-    </w:p>
-    <w:p>
-      <w:r>
-        <w:t>java</w:t>
-      </w:r>
-    </w:p>
-    <w:p>
-      <w:r>
-        <w:t>Copy code</w:t>
-      </w:r>
-    </w:p>
-    <w:p>
-      <w:r>
-        <w:t>@Entity</w:t>
-      </w:r>
-    </w:p>
-    <w:p>
-      <w:r>
-        <w:t>public class Book {</w:t>
-      </w:r>
-    </w:p>
-    <w:p>
-      <w:r>
-        <w:t xml:space="preserve">    @Id</w:t>
-      </w:r>
-    </w:p>
-    <w:p>
-      <w:r>
-        <w:t xml:space="preserve">    @GeneratedValue(strategy = GenerationType.IDENTITY)</w:t>
-      </w:r>
-    </w:p>
-    <w:p>
-      <w:r>
-        <w:t xml:space="preserve">    private Long id;</w:t>
-      </w:r>
-    </w:p>
-    <w:p>
-      <w:r>
-        <w:t xml:space="preserve">    private String title;</w:t>
-      </w:r>
-    </w:p>
-    <w:p>
-      <w:r>
-        <w:t xml:space="preserve">    private String author;</w:t>
-      </w:r>
-    </w:p>
-    <w:p>
-      <w:r>
-        <w:t xml:space="preserve">    private String isbn;</w:t>
+        <w:rPr>
+          <w:b/>
+          <w:bCs/>
+        </w:rPr>
+      </w:pPr>
+      <w:r>
+        <w:rPr>
+          <w:b/>
+          <w:bCs/>
+        </w:rPr>
+        <w:t>Book Service</w:t>
+      </w:r>
+      <w:r>
+        <w:rPr>
+          <w:b/>
+          <w:bCs/>
+        </w:rPr>
+        <w:t xml:space="preserve"> &amp; Borrowing Service</w:t>
+      </w:r>
+    </w:p>
+    <w:p>
+      <w:pPr>
+        <w:pStyle w:val="ListParagraph"/>
+        <w:rPr>
+          <w:b/>
+          <w:bCs/>
+        </w:rPr>
+      </w:pPr>
+      <w:r>
+        <w:rPr>
+          <w:b/>
+          <w:bCs/>
+        </w:rPr>
+        <w:t>Same steps with</w:t>
+      </w:r>
+      <w:r>
+        <w:rPr>
+          <w:b/>
+          <w:bCs/>
+        </w:rPr>
+        <w:t xml:space="preserve"> UserService </w:t>
       </w:r>
     </w:p>
     <w:p/>
-    <w:p>
-      <w:r>
-        <w:t xml:space="preserve">    // Getters and Setters</w:t>
-      </w:r>
-    </w:p>
-    <w:p>
-      <w:r>
-        <w:t>}</w:t>
-      </w:r>
-    </w:p>
-    <w:p/>
-    <w:p>
-      <w:r>
-        <w:t>@Repository</w:t>
-      </w:r>
-    </w:p>
-    <w:p>
-      <w:r>
-        <w:t>public interface BookRepository extends JpaRepository&lt;Book, Long&gt; { }</w:t>
-      </w:r>
-    </w:p>
-    <w:p>
-      <w:pPr>
-        <w:numPr>
-          <w:ilvl w:val="0"/>
-          <w:numId w:val="14"/>
-        </w:numPr>
-      </w:pPr>
-      <w:r>
-        <w:rPr>
-          <w:b/>
-          <w:bCs/>
-        </w:rPr>
-        <w:t>Book Service and Controller</w:t>
-      </w:r>
-      <w:r>
-        <w:t>:</w:t>
-      </w:r>
-    </w:p>
-    <w:p>
-      <w:r>
-        <w:t>java</w:t>
-      </w:r>
-    </w:p>
-    <w:p>
-      <w:r>
-        <w:t>Copy code</w:t>
-      </w:r>
-    </w:p>
-    <w:p>
-      <w:r>
-        <w:t>@Service</w:t>
-      </w:r>
-    </w:p>
-    <w:p>
-      <w:r>
-        <w:t>public class BookService {</w:t>
-      </w:r>
-    </w:p>
-    <w:p>
-      <w:r>
-        <w:t xml:space="preserve">    @Autowired</w:t>
-      </w:r>
-    </w:p>
-    <w:p>
-      <w:r>
-        <w:t xml:space="preserve">    private BookRepository bookRepository;</w:t>
-      </w:r>
-    </w:p>
-    <w:p/>
-    <w:p>
-      <w:r>
-        <w:t xml:space="preserve">    public Book addBook(Book book) {</w:t>
-      </w:r>
-    </w:p>
-    <w:p>
-      <w:r>
-        <w:t xml:space="preserve">        return bookRepository.save(book);</w:t>
-      </w:r>
-    </w:p>
-    <w:p>
-      <w:r>
-        <w:t xml:space="preserve">    }</w:t>
-      </w:r>
-    </w:p>
-    <w:p/>
-    <w:p>
-      <w:r>
-        <w:t xml:space="preserve">    public List&lt;Book&gt; getAllBooks() {</w:t>
-      </w:r>
-    </w:p>
-    <w:p>
-      <w:r>
-        <w:t xml:space="preserve">        return bookRepository.findAll();</w:t>
-      </w:r>
-    </w:p>
-    <w:p>
-      <w:r>
-        <w:t xml:space="preserve">    }</w:t>
-      </w:r>
-    </w:p>
-    <w:p>
-      <w:r>
-        <w:lastRenderedPageBreak/>
-        <w:t>}</w:t>
-      </w:r>
-    </w:p>
-    <w:p/>
-    <w:p>
-      <w:r>
-        <w:t>@RestController</w:t>
-      </w:r>
-    </w:p>
-    <w:p>
-      <w:r>
-        <w:t>@RequestMapping("/books")</w:t>
-      </w:r>
-    </w:p>
-    <w:p>
-      <w:r>
-        <w:t>public class BookController {</w:t>
-      </w:r>
-    </w:p>
-    <w:p>
-      <w:r>
-        <w:t xml:space="preserve">    @Autowired</w:t>
-      </w:r>
-    </w:p>
-    <w:p>
-      <w:r>
-        <w:t xml:space="preserve">    private BookService bookService;</w:t>
-      </w:r>
-    </w:p>
-    <w:p/>
-    <w:p>
-      <w:r>
-        <w:t xml:space="preserve">    @PostMapping</w:t>
-      </w:r>
-    </w:p>
-    <w:p>
-      <w:r>
-        <w:t xml:space="preserve">    public ResponseEntity&lt;Book&gt; addBook(@RequestBody Book book) {</w:t>
-      </w:r>
-    </w:p>
-    <w:p>
-      <w:r>
-        <w:t xml:space="preserve">        return new ResponseEntity&lt;&gt;(bookService.addBook(book), HttpStatus.CREATED);</w:t>
-      </w:r>
-    </w:p>
-    <w:p>
-      <w:r>
-        <w:t xml:space="preserve">    }</w:t>
-      </w:r>
-    </w:p>
-    <w:p/>
-    <w:p>
-      <w:r>
-        <w:t xml:space="preserve">    @GetMapping</w:t>
-      </w:r>
-    </w:p>
-    <w:p>
-      <w:r>
-        <w:t xml:space="preserve">    public ResponseEntity&lt;List&lt;Book&gt;&gt; getAllBooks() {</w:t>
-      </w:r>
-    </w:p>
-    <w:p>
-      <w:r>
-        <w:t xml:space="preserve">        return new ResponseEntity&lt;&gt;(bookService.getAllBooks(), HttpStatus.OK);</w:t>
-      </w:r>
-    </w:p>
-    <w:p>
-      <w:r>
-        <w:t xml:space="preserve">    }</w:t>
-      </w:r>
-    </w:p>
-    <w:p>
-      <w:r>
-        <w:t>}</w:t>
-      </w:r>
-    </w:p>
-    <w:p>
-      <w:pPr>
-        <w:rPr>
-          <w:b/>
-          <w:bCs/>
-        </w:rPr>
-      </w:pPr>
-      <w:r>
-        <w:rPr>
-          <w:b/>
-          <w:bCs/>
-        </w:rPr>
-        <w:t>5. Borrowing Service</w:t>
-      </w:r>
-    </w:p>
-    <w:p>
-      <w:r>
-        <w:rPr>
-          <w:b/>
-          <w:bCs/>
-        </w:rPr>
-        <w:t>Setup Borrowing Service</w:t>
-      </w:r>
-    </w:p>
-    <w:p>
-      <w:pPr>
-        <w:numPr>
-          <w:ilvl w:val="0"/>
-          <w:numId w:val="15"/>
-        </w:numPr>
-      </w:pPr>
-      <w:r>
-        <w:rPr>
-          <w:b/>
-          <w:bCs/>
-        </w:rPr>
-        <w:t>pom.xml</w:t>
-      </w:r>
-      <w:r>
-        <w:t>:</w:t>
-      </w:r>
-    </w:p>
-    <w:p>
-      <w:r>
-        <w:t>xml</w:t>
-      </w:r>
-    </w:p>
-    <w:p>
-      <w:r>
-        <w:t>Copy code</w:t>
-      </w:r>
-    </w:p>
-    <w:p>
-      <w:r>
-        <w:t>&lt;dependencies&gt;</w:t>
-      </w:r>
-    </w:p>
-    <w:p>
-      <w:r>
-        <w:t xml:space="preserve">    &lt;dependency&gt;</w:t>
-      </w:r>
-    </w:p>
-    <w:p>
-      <w:r>
-        <w:t xml:space="preserve">        &lt;groupId&gt;org.springframework.boot&lt;/groupId&gt;</w:t>
-      </w:r>
-    </w:p>
-    <w:p>
-      <w:r>
-        <w:t xml:space="preserve">        &lt;artifactId&gt;spring-boot-starter-web&lt;/artifactId&gt;</w:t>
-      </w:r>
-    </w:p>
-    <w:p>
-      <w:r>
-        <w:t xml:space="preserve">    &lt;/dependency&gt;</w:t>
-      </w:r>
-    </w:p>
-    <w:p>
-      <w:r>
-        <w:t xml:space="preserve">    &lt;dependency&gt;</w:t>
-      </w:r>
-    </w:p>
-    <w:p>
-      <w:r>
-        <w:t xml:space="preserve">        &lt;groupId&gt;org.springframework.cloud&lt;/groupId&gt;</w:t>
-      </w:r>
-    </w:p>
-    <w:p>
-      <w:r>
-        <w:t xml:space="preserve">        &lt;artifactId&gt;spring-cloud-starter-netflix-eureka-client&lt;/artifactId&gt;</w:t>
-      </w:r>
-    </w:p>
-    <w:p>
-      <w:r>
-        <w:t xml:space="preserve">    &lt;/dependency&gt;</w:t>
-      </w:r>
-    </w:p>
-    <w:p>
-      <w:r>
-        <w:t>&lt;/dependencies&gt;</w:t>
-      </w:r>
-    </w:p>
-    <w:p>
-      <w:pPr>
-        <w:numPr>
-          <w:ilvl w:val="0"/>
-          <w:numId w:val="15"/>
-        </w:numPr>
-      </w:pPr>
-      <w:r>
-        <w:rPr>
-          <w:b/>
-          <w:bCs/>
-        </w:rPr>
-        <w:t>Application Properties (application.yml)</w:t>
-      </w:r>
-      <w:r>
-        <w:t>:</w:t>
-      </w:r>
-    </w:p>
-    <w:p>
-      <w:r>
-        <w:lastRenderedPageBreak/>
-        <w:t>yaml</w:t>
-      </w:r>
-    </w:p>
-    <w:p>
-      <w:r>
-        <w:t>Copy code</w:t>
-      </w:r>
-    </w:p>
-    <w:p>
-      <w:r>
-        <w:t>server:</w:t>
-      </w:r>
-    </w:p>
-    <w:p>
-      <w:r>
-        <w:t xml:space="preserve">  port: 8083</w:t>
-      </w:r>
-    </w:p>
-    <w:p/>
-    <w:p>
-      <w:r>
-        <w:t>spring:</w:t>
-      </w:r>
-    </w:p>
-    <w:p>
-      <w:r>
-        <w:t xml:space="preserve">  application:</w:t>
-      </w:r>
-    </w:p>
-    <w:p>
-      <w:r>
-        <w:t xml:space="preserve">    name: borrowing-service</w:t>
-      </w:r>
-    </w:p>
-    <w:p/>
-    <w:p>
-      <w:r>
-        <w:t>eureka:</w:t>
-      </w:r>
-    </w:p>
-    <w:p>
-      <w:r>
-        <w:t xml:space="preserve">  client:</w:t>
-      </w:r>
-    </w:p>
-    <w:p>
-      <w:r>
-        <w:t xml:space="preserve">    service-url:</w:t>
-      </w:r>
-    </w:p>
-    <w:p>
-      <w:r>
-        <w:t xml:space="preserve">      defaultZone: http://localhost:8761/eureka</w:t>
-      </w:r>
-    </w:p>
-    <w:p>
-      <w:pPr>
-        <w:numPr>
-          <w:ilvl w:val="0"/>
-          <w:numId w:val="15"/>
-        </w:numPr>
-      </w:pPr>
-      <w:r>
-        <w:rPr>
-          <w:b/>
-          <w:bCs/>
-        </w:rPr>
-        <w:t>Borrowing Entity and Repository</w:t>
-      </w:r>
-      <w:r>
-        <w:t>:</w:t>
-      </w:r>
-    </w:p>
-    <w:p>
-      <w:r>
-        <w:t>java</w:t>
-      </w:r>
-    </w:p>
-    <w:p>
-      <w:r>
-        <w:t>Copy code</w:t>
-      </w:r>
-    </w:p>
-    <w:p>
-      <w:r>
-        <w:t>@Entity</w:t>
-      </w:r>
-    </w:p>
-    <w:p>
-      <w:r>
-        <w:t>public class Borrowing {</w:t>
-      </w:r>
-    </w:p>
-    <w:p>
-      <w:r>
-        <w:t xml:space="preserve">    @Id</w:t>
-      </w:r>
-    </w:p>
-    <w:p>
-      <w:r>
-        <w:t xml:space="preserve">    @GeneratedValue(strategy = GenerationType.IDENTITY)</w:t>
-      </w:r>
-    </w:p>
-    <w:p>
-      <w:r>
-        <w:t xml:space="preserve">    private Long id;</w:t>
-      </w:r>
-    </w:p>
-    <w:p>
-      <w:r>
-        <w:t xml:space="preserve">    private Long userId;</w:t>
-      </w:r>
-    </w:p>
-    <w:p>
-      <w:r>
-        <w:t xml:space="preserve">    private Long bookId;</w:t>
-      </w:r>
-    </w:p>
-    <w:p>
-      <w:r>
-        <w:t xml:space="preserve">    private LocalDate borrowDate;</w:t>
-      </w:r>
-    </w:p>
-    <w:p/>
-    <w:p>
-      <w:r>
-        <w:t xml:space="preserve">    // Getters and Setters</w:t>
-      </w:r>
-    </w:p>
-    <w:p>
-      <w:r>
-        <w:t>}</w:t>
-      </w:r>
-    </w:p>
-    <w:p/>
-    <w:p>
-      <w:r>
-        <w:t>@Repository</w:t>
-      </w:r>
-    </w:p>
-    <w:p>
-      <w:r>
-        <w:t>public interface BorrowingRepository extends JpaRepository&lt;Borrowing, Long&gt; { }</w:t>
-      </w:r>
-    </w:p>
-    <w:p>
-      <w:pPr>
-        <w:numPr>
-          <w:ilvl w:val="0"/>
-          <w:numId w:val="15"/>
-        </w:numPr>
-      </w:pPr>
-      <w:r>
-        <w:rPr>
-          <w:b/>
-          <w:bCs/>
-        </w:rPr>
-        <w:t>Borrowing Service and Controller</w:t>
-      </w:r>
-      <w:r>
-        <w:t>:</w:t>
-      </w:r>
-    </w:p>
-    <w:p>
-      <w:r>
-        <w:t>java</w:t>
-      </w:r>
-    </w:p>
-    <w:p>
-      <w:r>
-        <w:t>Copy code</w:t>
-      </w:r>
-    </w:p>
-    <w:p>
-      <w:r>
-        <w:t>@Service</w:t>
-      </w:r>
-    </w:p>
-    <w:p>
-      <w:r>
-        <w:lastRenderedPageBreak/>
-        <w:t>public class BorrowingService {</w:t>
-      </w:r>
-    </w:p>
-    <w:p>
-      <w:r>
-        <w:t xml:space="preserve">    @Autowired</w:t>
-      </w:r>
-    </w:p>
-    <w:p>
-      <w:r>
-        <w:t xml:space="preserve">    private BorrowingRepository borrowingRepository;</w:t>
-      </w:r>
-    </w:p>
-    <w:p/>
-    <w:p>
-      <w:r>
-        <w:t xml:space="preserve">    public Borrowing borrowBook(Borrowing borrowing) {</w:t>
-      </w:r>
-    </w:p>
-    <w:p>
-      <w:r>
-        <w:t xml:space="preserve">        return borrowingRepository.save(borrowing);</w:t>
-      </w:r>
-    </w:p>
-    <w:p>
-      <w:r>
-        <w:t xml:space="preserve">    }</w:t>
-      </w:r>
-    </w:p>
-    <w:p/>
-    <w:p>
-      <w:r>
-        <w:t xml:space="preserve">    public List&lt;Borrowing&gt; getAllBorrowings() {</w:t>
-      </w:r>
-    </w:p>
-    <w:p>
-      <w:r>
-        <w:t xml:space="preserve">        return borrowingRepository.findAll();</w:t>
-      </w:r>
-    </w:p>
-    <w:p>
-      <w:r>
-        <w:t xml:space="preserve">    }</w:t>
-      </w:r>
-    </w:p>
-    <w:p>
-      <w:r>
-        <w:t>}</w:t>
-      </w:r>
-    </w:p>
-    <w:p/>
-    <w:p>
-      <w:r>
-        <w:t>@RestController</w:t>
-      </w:r>
-    </w:p>
-    <w:p>
-      <w:r>
-        <w:t>@RequestMapping("/borrow")</w:t>
-      </w:r>
-    </w:p>
-    <w:p>
-      <w:r>
-        <w:t>public class BorrowingController {</w:t>
-      </w:r>
-    </w:p>
-    <w:p>
-      <w:r>
-        <w:t xml:space="preserve">    @Autowired</w:t>
-      </w:r>
-    </w:p>
-    <w:p>
-      <w:r>
-        <w:t xml:space="preserve">    private BorrowingService borrowingService;</w:t>
-      </w:r>
-    </w:p>
-    <w:p/>
-    <w:p>
-      <w:r>
-        <w:t xml:space="preserve">    @PostMapping</w:t>
-      </w:r>
-    </w:p>
-    <w:p>
-      <w:r>
-        <w:t xml:space="preserve">    public ResponseEntity&lt;Borrowing&gt; borrowBook(@RequestBody Borrowing borrowing) {</w:t>
-      </w:r>
-    </w:p>
-    <w:p>
-      <w:r>
-        <w:t xml:space="preserve">        return new ResponseEntity&lt;&gt;(borrowingService.borrowBook(borrowing), HttpStatus.CREATED);</w:t>
-      </w:r>
-    </w:p>
-    <w:p>
-      <w:r>
-        <w:t xml:space="preserve">    }</w:t>
-      </w:r>
-    </w:p>
-    <w:p/>
-    <w:p>
-      <w:r>
-        <w:t xml:space="preserve">    @GetMapping</w:t>
-      </w:r>
-    </w:p>
-    <w:p>
-      <w:r>
-        <w:t xml:space="preserve">    public ResponseEntity&lt;List&lt;Borrowing&gt;&gt; getAllBorrowings() {</w:t>
-      </w:r>
-    </w:p>
-    <w:p>
-      <w:r>
-        <w:t xml:space="preserve">        return new ResponseEntity&lt;&gt;(borrowingService.getAllBorrowings(), HttpStatus.OK);</w:t>
-      </w:r>
-    </w:p>
-    <w:p>
-      <w:r>
-        <w:t xml:space="preserve">    }</w:t>
-      </w:r>
-    </w:p>
-    <w:p>
-      <w:r>
-        <w:t>}</w:t>
-      </w:r>
-    </w:p>
     <w:p>
       <w:pPr>
         <w:rPr>
@@ -5132,7 +5853,6 @@
     </w:p>
     <w:p>
       <w:r>
-        <w:lastRenderedPageBreak/>
         <w:t>Each service will automatically register itself with Eureka, and the API Gateway will route traffic to the appropriate services based on the defined paths.</w:t>
       </w:r>
     </w:p>
@@ -5184,7 +5904,13 @@
         <w:t>User Service</w:t>
       </w:r>
       <w:r>
-        <w:t>: http://localhost:8080/users (via API Gateway)</w:t>
+        <w:t>: http://localhost:</w:t>
+      </w:r>
+      <w:r>
+        <w:t>5556</w:t>
+      </w:r>
+      <w:r>
+        <w:t>/users (via API Gateway)</w:t>
       </w:r>
     </w:p>
     <w:p>
@@ -5202,7 +5928,13 @@
         <w:t>Book Service</w:t>
       </w:r>
       <w:r>
-        <w:t>: http://localhost:8080/books (via API Gateway)</w:t>
+        <w:t>: http://localhost:</w:t>
+      </w:r>
+      <w:r>
+        <w:t>5556</w:t>
+      </w:r>
+      <w:r>
+        <w:t>/books (via API Gateway)</w:t>
       </w:r>
     </w:p>
     <w:p>
@@ -5220,7 +5952,13 @@
         <w:t>Borrowing Service</w:t>
       </w:r>
       <w:r>
-        <w:t>: http://localhost:8080/borrow (via API Gateway)</w:t>
+        <w:t>: http://localhost:</w:t>
+      </w:r>
+      <w:r>
+        <w:t>5556</w:t>
+      </w:r>
+      <w:r>
+        <w:t>/borrow (via API Gateway)</w:t>
       </w:r>
     </w:p>
     <w:p>
@@ -6817,6 +7555,119 @@
     </w:lvl>
   </w:abstractNum>
   <w:abstractNum w:abstractNumId="11" w15:restartNumberingAfterBreak="0">
+    <w:nsid w:val="55B413C6"/>
+    <w:multiLevelType w:val="hybridMultilevel"/>
+    <w:tmpl w:val="78467B44"/>
+    <w:lvl w:ilvl="0" w:tplc="40090001">
+      <w:start w:val="1"/>
+      <w:numFmt w:val="bullet"/>
+      <w:lvlText w:val=""/>
+      <w:lvlJc w:val="left"/>
+      <w:pPr>
+        <w:ind w:left="720" w:hanging="360"/>
+      </w:pPr>
+      <w:rPr>
+        <w:rFonts w:ascii="Symbol" w:hAnsi="Symbol" w:hint="default"/>
+      </w:rPr>
+    </w:lvl>
+    <w:lvl w:ilvl="1" w:tplc="40090003" w:tentative="1">
+      <w:start w:val="1"/>
+      <w:numFmt w:val="bullet"/>
+      <w:lvlText w:val="o"/>
+      <w:lvlJc w:val="left"/>
+      <w:pPr>
+        <w:ind w:left="1440" w:hanging="360"/>
+      </w:pPr>
+      <w:rPr>
+        <w:rFonts w:ascii="Courier New" w:hAnsi="Courier New" w:cs="Courier New" w:hint="default"/>
+      </w:rPr>
+    </w:lvl>
+    <w:lvl w:ilvl="2" w:tplc="40090005" w:tentative="1">
+      <w:start w:val="1"/>
+      <w:numFmt w:val="bullet"/>
+      <w:lvlText w:val=""/>
+      <w:lvlJc w:val="left"/>
+      <w:pPr>
+        <w:ind w:left="2160" w:hanging="360"/>
+      </w:pPr>
+      <w:rPr>
+        <w:rFonts w:ascii="Wingdings" w:hAnsi="Wingdings" w:hint="default"/>
+      </w:rPr>
+    </w:lvl>
+    <w:lvl w:ilvl="3" w:tplc="40090001" w:tentative="1">
+      <w:start w:val="1"/>
+      <w:numFmt w:val="bullet"/>
+      <w:lvlText w:val=""/>
+      <w:lvlJc w:val="left"/>
+      <w:pPr>
+        <w:ind w:left="2880" w:hanging="360"/>
+      </w:pPr>
+      <w:rPr>
+        <w:rFonts w:ascii="Symbol" w:hAnsi="Symbol" w:hint="default"/>
+      </w:rPr>
+    </w:lvl>
+    <w:lvl w:ilvl="4" w:tplc="40090003" w:tentative="1">
+      <w:start w:val="1"/>
+      <w:numFmt w:val="bullet"/>
+      <w:lvlText w:val="o"/>
+      <w:lvlJc w:val="left"/>
+      <w:pPr>
+        <w:ind w:left="3600" w:hanging="360"/>
+      </w:pPr>
+      <w:rPr>
+        <w:rFonts w:ascii="Courier New" w:hAnsi="Courier New" w:cs="Courier New" w:hint="default"/>
+      </w:rPr>
+    </w:lvl>
+    <w:lvl w:ilvl="5" w:tplc="40090005" w:tentative="1">
+      <w:start w:val="1"/>
+      <w:numFmt w:val="bullet"/>
+      <w:lvlText w:val=""/>
+      <w:lvlJc w:val="left"/>
+      <w:pPr>
+        <w:ind w:left="4320" w:hanging="360"/>
+      </w:pPr>
+      <w:rPr>
+        <w:rFonts w:ascii="Wingdings" w:hAnsi="Wingdings" w:hint="default"/>
+      </w:rPr>
+    </w:lvl>
+    <w:lvl w:ilvl="6" w:tplc="40090001" w:tentative="1">
+      <w:start w:val="1"/>
+      <w:numFmt w:val="bullet"/>
+      <w:lvlText w:val=""/>
+      <w:lvlJc w:val="left"/>
+      <w:pPr>
+        <w:ind w:left="5040" w:hanging="360"/>
+      </w:pPr>
+      <w:rPr>
+        <w:rFonts w:ascii="Symbol" w:hAnsi="Symbol" w:hint="default"/>
+      </w:rPr>
+    </w:lvl>
+    <w:lvl w:ilvl="7" w:tplc="40090003" w:tentative="1">
+      <w:start w:val="1"/>
+      <w:numFmt w:val="bullet"/>
+      <w:lvlText w:val="o"/>
+      <w:lvlJc w:val="left"/>
+      <w:pPr>
+        <w:ind w:left="5760" w:hanging="360"/>
+      </w:pPr>
+      <w:rPr>
+        <w:rFonts w:ascii="Courier New" w:hAnsi="Courier New" w:cs="Courier New" w:hint="default"/>
+      </w:rPr>
+    </w:lvl>
+    <w:lvl w:ilvl="8" w:tplc="40090005" w:tentative="1">
+      <w:start w:val="1"/>
+      <w:numFmt w:val="bullet"/>
+      <w:lvlText w:val=""/>
+      <w:lvlJc w:val="left"/>
+      <w:pPr>
+        <w:ind w:left="6480" w:hanging="360"/>
+      </w:pPr>
+      <w:rPr>
+        <w:rFonts w:ascii="Wingdings" w:hAnsi="Wingdings" w:hint="default"/>
+      </w:rPr>
+    </w:lvl>
+  </w:abstractNum>
+  <w:abstractNum w:abstractNumId="12" w15:restartNumberingAfterBreak="0">
     <w:nsid w:val="5B3427DF"/>
     <w:multiLevelType w:val="multilevel"/>
     <w:tmpl w:val="808E42D6"/>
@@ -6929,7 +7780,7 @@
       </w:pPr>
     </w:lvl>
   </w:abstractNum>
-  <w:abstractNum w:abstractNumId="12" w15:restartNumberingAfterBreak="0">
+  <w:abstractNum w:abstractNumId="13" w15:restartNumberingAfterBreak="0">
     <w:nsid w:val="6805540E"/>
     <w:multiLevelType w:val="multilevel"/>
     <w:tmpl w:val="B31E38BE"/>
@@ -7078,7 +7929,7 @@
       </w:rPr>
     </w:lvl>
   </w:abstractNum>
-  <w:abstractNum w:abstractNumId="13" w15:restartNumberingAfterBreak="0">
+  <w:abstractNum w:abstractNumId="14" w15:restartNumberingAfterBreak="0">
     <w:nsid w:val="6ED53647"/>
     <w:multiLevelType w:val="multilevel"/>
     <w:tmpl w:val="EDD25B1E"/>
@@ -7191,7 +8042,7 @@
       </w:pPr>
     </w:lvl>
   </w:abstractNum>
-  <w:abstractNum w:abstractNumId="14" w15:restartNumberingAfterBreak="0">
+  <w:abstractNum w:abstractNumId="15" w15:restartNumberingAfterBreak="0">
     <w:nsid w:val="6F8F0AA7"/>
     <w:multiLevelType w:val="multilevel"/>
     <w:tmpl w:val="B71EAB06"/>
@@ -7340,7 +8191,7 @@
       </w:rPr>
     </w:lvl>
   </w:abstractNum>
-  <w:abstractNum w:abstractNumId="15" w15:restartNumberingAfterBreak="0">
+  <w:abstractNum w:abstractNumId="16" w15:restartNumberingAfterBreak="0">
     <w:nsid w:val="730D7CDC"/>
     <w:multiLevelType w:val="multilevel"/>
     <w:tmpl w:val="B3F2DAB8"/>
@@ -7489,7 +8340,120 @@
       </w:rPr>
     </w:lvl>
   </w:abstractNum>
-  <w:abstractNum w:abstractNumId="16" w15:restartNumberingAfterBreak="0">
+  <w:abstractNum w:abstractNumId="17" w15:restartNumberingAfterBreak="0">
+    <w:nsid w:val="74570FBB"/>
+    <w:multiLevelType w:val="hybridMultilevel"/>
+    <w:tmpl w:val="62966BF6"/>
+    <w:lvl w:ilvl="0" w:tplc="40090001">
+      <w:start w:val="1"/>
+      <w:numFmt w:val="bullet"/>
+      <w:lvlText w:val=""/>
+      <w:lvlJc w:val="left"/>
+      <w:pPr>
+        <w:ind w:left="720" w:hanging="360"/>
+      </w:pPr>
+      <w:rPr>
+        <w:rFonts w:ascii="Symbol" w:hAnsi="Symbol" w:hint="default"/>
+      </w:rPr>
+    </w:lvl>
+    <w:lvl w:ilvl="1" w:tplc="40090003" w:tentative="1">
+      <w:start w:val="1"/>
+      <w:numFmt w:val="bullet"/>
+      <w:lvlText w:val="o"/>
+      <w:lvlJc w:val="left"/>
+      <w:pPr>
+        <w:ind w:left="1440" w:hanging="360"/>
+      </w:pPr>
+      <w:rPr>
+        <w:rFonts w:ascii="Courier New" w:hAnsi="Courier New" w:cs="Courier New" w:hint="default"/>
+      </w:rPr>
+    </w:lvl>
+    <w:lvl w:ilvl="2" w:tplc="40090005" w:tentative="1">
+      <w:start w:val="1"/>
+      <w:numFmt w:val="bullet"/>
+      <w:lvlText w:val=""/>
+      <w:lvlJc w:val="left"/>
+      <w:pPr>
+        <w:ind w:left="2160" w:hanging="360"/>
+      </w:pPr>
+      <w:rPr>
+        <w:rFonts w:ascii="Wingdings" w:hAnsi="Wingdings" w:hint="default"/>
+      </w:rPr>
+    </w:lvl>
+    <w:lvl w:ilvl="3" w:tplc="40090001" w:tentative="1">
+      <w:start w:val="1"/>
+      <w:numFmt w:val="bullet"/>
+      <w:lvlText w:val=""/>
+      <w:lvlJc w:val="left"/>
+      <w:pPr>
+        <w:ind w:left="2880" w:hanging="360"/>
+      </w:pPr>
+      <w:rPr>
+        <w:rFonts w:ascii="Symbol" w:hAnsi="Symbol" w:hint="default"/>
+      </w:rPr>
+    </w:lvl>
+    <w:lvl w:ilvl="4" w:tplc="40090003" w:tentative="1">
+      <w:start w:val="1"/>
+      <w:numFmt w:val="bullet"/>
+      <w:lvlText w:val="o"/>
+      <w:lvlJc w:val="left"/>
+      <w:pPr>
+        <w:ind w:left="3600" w:hanging="360"/>
+      </w:pPr>
+      <w:rPr>
+        <w:rFonts w:ascii="Courier New" w:hAnsi="Courier New" w:cs="Courier New" w:hint="default"/>
+      </w:rPr>
+    </w:lvl>
+    <w:lvl w:ilvl="5" w:tplc="40090005" w:tentative="1">
+      <w:start w:val="1"/>
+      <w:numFmt w:val="bullet"/>
+      <w:lvlText w:val=""/>
+      <w:lvlJc w:val="left"/>
+      <w:pPr>
+        <w:ind w:left="4320" w:hanging="360"/>
+      </w:pPr>
+      <w:rPr>
+        <w:rFonts w:ascii="Wingdings" w:hAnsi="Wingdings" w:hint="default"/>
+      </w:rPr>
+    </w:lvl>
+    <w:lvl w:ilvl="6" w:tplc="40090001" w:tentative="1">
+      <w:start w:val="1"/>
+      <w:numFmt w:val="bullet"/>
+      <w:lvlText w:val=""/>
+      <w:lvlJc w:val="left"/>
+      <w:pPr>
+        <w:ind w:left="5040" w:hanging="360"/>
+      </w:pPr>
+      <w:rPr>
+        <w:rFonts w:ascii="Symbol" w:hAnsi="Symbol" w:hint="default"/>
+      </w:rPr>
+    </w:lvl>
+    <w:lvl w:ilvl="7" w:tplc="40090003" w:tentative="1">
+      <w:start w:val="1"/>
+      <w:numFmt w:val="bullet"/>
+      <w:lvlText w:val="o"/>
+      <w:lvlJc w:val="left"/>
+      <w:pPr>
+        <w:ind w:left="5760" w:hanging="360"/>
+      </w:pPr>
+      <w:rPr>
+        <w:rFonts w:ascii="Courier New" w:hAnsi="Courier New" w:cs="Courier New" w:hint="default"/>
+      </w:rPr>
+    </w:lvl>
+    <w:lvl w:ilvl="8" w:tplc="40090005" w:tentative="1">
+      <w:start w:val="1"/>
+      <w:numFmt w:val="bullet"/>
+      <w:lvlText w:val=""/>
+      <w:lvlJc w:val="left"/>
+      <w:pPr>
+        <w:ind w:left="6480" w:hanging="360"/>
+      </w:pPr>
+      <w:rPr>
+        <w:rFonts w:ascii="Wingdings" w:hAnsi="Wingdings" w:hint="default"/>
+      </w:rPr>
+    </w:lvl>
+  </w:abstractNum>
+  <w:abstractNum w:abstractNumId="18" w15:restartNumberingAfterBreak="0">
     <w:nsid w:val="79E34A75"/>
     <w:multiLevelType w:val="multilevel"/>
     <w:tmpl w:val="6352DF2C"/>
@@ -7648,16 +8612,16 @@
     <w:abstractNumId w:val="2"/>
   </w:num>
   <w:num w:numId="4" w16cid:durableId="1027099042">
-    <w:abstractNumId w:val="15"/>
+    <w:abstractNumId w:val="16"/>
   </w:num>
   <w:num w:numId="5" w16cid:durableId="829373848">
-    <w:abstractNumId w:val="11"/>
+    <w:abstractNumId w:val="12"/>
   </w:num>
   <w:num w:numId="6" w16cid:durableId="436096316">
     <w:abstractNumId w:val="8"/>
   </w:num>
   <w:num w:numId="7" w16cid:durableId="122777198">
-    <w:abstractNumId w:val="13"/>
+    <w:abstractNumId w:val="14"/>
   </w:num>
   <w:num w:numId="8" w16cid:durableId="1110277967">
     <w:abstractNumId w:val="9"/>
@@ -7669,7 +8633,7 @@
     <w:abstractNumId w:val="4"/>
   </w:num>
   <w:num w:numId="11" w16cid:durableId="745612553">
-    <w:abstractNumId w:val="12"/>
+    <w:abstractNumId w:val="13"/>
   </w:num>
   <w:num w:numId="12" w16cid:durableId="1307397900">
     <w:abstractNumId w:val="1"/>
@@ -7678,16 +8642,22 @@
     <w:abstractNumId w:val="0"/>
   </w:num>
   <w:num w:numId="14" w16cid:durableId="1524316882">
-    <w:abstractNumId w:val="14"/>
+    <w:abstractNumId w:val="15"/>
   </w:num>
   <w:num w:numId="15" w16cid:durableId="606424205">
-    <w:abstractNumId w:val="16"/>
+    <w:abstractNumId w:val="18"/>
   </w:num>
   <w:num w:numId="16" w16cid:durableId="31807438">
     <w:abstractNumId w:val="10"/>
   </w:num>
   <w:num w:numId="17" w16cid:durableId="883636484">
     <w:abstractNumId w:val="7"/>
+  </w:num>
+  <w:num w:numId="18" w16cid:durableId="1977295309">
+    <w:abstractNumId w:val="17"/>
+  </w:num>
+  <w:num w:numId="19" w16cid:durableId="1344044639">
+    <w:abstractNumId w:val="11"/>
   </w:num>
 </w:numbering>
 </file>
@@ -8092,6 +9062,7 @@
   <w:style w:type="paragraph" w:default="1" w:styleId="Normal">
     <w:name w:val="Normal"/>
     <w:qFormat/>
+    <w:rsid w:val="00631B03"/>
   </w:style>
   <w:style w:type="character" w:default="1" w:styleId="DefaultParagraphFont">
     <w:name w:val="Default Paragraph Font"/>
@@ -8118,6 +9089,59 @@
     <w:uiPriority w:val="99"/>
     <w:semiHidden/>
     <w:unhideWhenUsed/>
+  </w:style>
+  <w:style w:type="paragraph" w:styleId="NormalWeb">
+    <w:name w:val="Normal (Web)"/>
+    <w:basedOn w:val="Normal"/>
+    <w:uiPriority w:val="99"/>
+    <w:semiHidden/>
+    <w:unhideWhenUsed/>
+    <w:rsid w:val="009E465F"/>
+    <w:pPr>
+      <w:spacing w:before="100" w:beforeAutospacing="1" w:after="100" w:afterAutospacing="1" w:line="240" w:lineRule="auto"/>
+    </w:pPr>
+    <w:rPr>
+      <w:rFonts w:ascii="Times New Roman" w:eastAsia="Times New Roman" w:hAnsi="Times New Roman" w:cs="Times New Roman"/>
+      <w:kern w:val="0"/>
+      <w:sz w:val="24"/>
+      <w:szCs w:val="24"/>
+      <w:lang w:eastAsia="en-IN" w:bidi="ta-IN"/>
+      <w14:ligatures w14:val="none"/>
+    </w:rPr>
+  </w:style>
+  <w:style w:type="character" w:styleId="Hyperlink">
+    <w:name w:val="Hyperlink"/>
+    <w:basedOn w:val="DefaultParagraphFont"/>
+    <w:uiPriority w:val="99"/>
+    <w:unhideWhenUsed/>
+    <w:rsid w:val="00631B03"/>
+    <w:rPr>
+      <w:color w:val="0563C1" w:themeColor="hyperlink"/>
+      <w:u w:val="single"/>
+    </w:rPr>
+  </w:style>
+  <w:style w:type="character" w:styleId="UnresolvedMention">
+    <w:name w:val="Unresolved Mention"/>
+    <w:basedOn w:val="DefaultParagraphFont"/>
+    <w:uiPriority w:val="99"/>
+    <w:semiHidden/>
+    <w:unhideWhenUsed/>
+    <w:rsid w:val="00631B03"/>
+    <w:rPr>
+      <w:color w:val="605E5C"/>
+      <w:shd w:val="clear" w:color="auto" w:fill="E1DFDD"/>
+    </w:rPr>
+  </w:style>
+  <w:style w:type="paragraph" w:styleId="ListParagraph">
+    <w:name w:val="List Paragraph"/>
+    <w:basedOn w:val="Normal"/>
+    <w:uiPriority w:val="34"/>
+    <w:qFormat/>
+    <w:rsid w:val="00631B03"/>
+    <w:pPr>
+      <w:ind w:left="720"/>
+      <w:contextualSpacing/>
+    </w:pPr>
   </w:style>
 </w:styles>
 </file>

</xml_diff>